<commit_message>
updated preprint and APA manuscript
</commit_message>
<xml_diff>
--- a/communication/preprint/manuscript.docx
+++ b/communication/preprint/manuscript.docx
@@ -398,7 +398,49 @@
         <w:rPr>
           <w:lang w:val="en-US"/>
         </w:rPr>
-        <w:t xml:space="preserve">Cronbach’s alpha (α) is the most widely reported metric of the reliability of psychological measures. Decisions about an observed α’s adequacy are often made using rule-of-thumb thresholds, such as α of at least .70. Such thresholds can put pressure on researchers to make their measures meet these criteria, similar to the pressure to meet the significance threshold with </w:t>
+        <w:t>Cronbach’s alpha (</w:t>
+      </w:r>
+      <w:r>
+        <w:rPr>
+          <w:i/>
+          <w:iCs/>
+          <w:lang w:val="en-US"/>
+        </w:rPr>
+        <w:t>α</w:t>
+      </w:r>
+      <w:r>
+        <w:rPr>
+          <w:lang w:val="en-US"/>
+        </w:rPr>
+        <w:t xml:space="preserve">) is the most widely reported metric of the reliability of psychological measures. Decisions about an observed </w:t>
+      </w:r>
+      <w:r>
+        <w:rPr>
+          <w:i/>
+          <w:iCs/>
+          <w:lang w:val="en-US"/>
+        </w:rPr>
+        <w:t>α</w:t>
+      </w:r>
+      <w:r>
+        <w:rPr>
+          <w:lang w:val="en-US"/>
+        </w:rPr>
+        <w:t xml:space="preserve">’s adequacy are often made using rule-of-thumb thresholds, such as </w:t>
+      </w:r>
+      <w:r>
+        <w:rPr>
+          <w:i/>
+          <w:iCs/>
+          <w:lang w:val="en-US"/>
+        </w:rPr>
+        <w:t>α</w:t>
+      </w:r>
+      <w:r>
+        <w:rPr>
+          <w:lang w:val="en-US"/>
+        </w:rPr>
+        <w:t xml:space="preserve"> of at least .70. Such thresholds can put pressure on researchers to make their measures meet these criteria, similar to the pressure to meet the significance threshold with </w:t>
       </w:r>
       <w:r>
         <w:rPr>
@@ -411,7 +453,117 @@
         <w:rPr>
           <w:lang w:val="en-US"/>
         </w:rPr>
-        <w:t xml:space="preserve"> values. We examined whether α values reported in the literature are inflated at the rule-of-thumb thresholds (α = .70, .80, .90), due to, for example, overfitting to in-sample data (α-hacking) or publication bias. We extracted reported α values from two very large literatures covering general psychology (&gt;30,000 α taken from &gt;74,000 published articles in APA journals) and Industrial and Organizational psychology (&gt;89,000 α values taken from &gt;14,000 published articles in I/O journals). The distributions of these values show inflation at the rule-of-thumb thresholds. We discuss the scope, causes and consequences of α-hacking and how increased transparency, preregistration of measurement strategy, and standardized protocols could mitigate this problem.</w:t>
+        <w:t xml:space="preserve"> values. We examined whether </w:t>
+      </w:r>
+      <w:r>
+        <w:rPr>
+          <w:i/>
+          <w:iCs/>
+          <w:lang w:val="en-US"/>
+        </w:rPr>
+        <w:t>α</w:t>
+      </w:r>
+      <w:r>
+        <w:rPr>
+          <w:lang w:val="en-US"/>
+        </w:rPr>
+        <w:t xml:space="preserve"> values reported in the literature are inflated at the rule-of-thumb thresholds (</w:t>
+      </w:r>
+      <w:r>
+        <w:rPr>
+          <w:i/>
+          <w:iCs/>
+          <w:lang w:val="en-US"/>
+        </w:rPr>
+        <w:t>α</w:t>
+      </w:r>
+      <w:r>
+        <w:rPr>
+          <w:lang w:val="en-US"/>
+        </w:rPr>
+        <w:t xml:space="preserve"> = .70, .80, .90), due to, for example, overfitting to in-sample data (</w:t>
+      </w:r>
+      <w:r>
+        <w:rPr>
+          <w:i/>
+          <w:iCs/>
+          <w:lang w:val="en-US"/>
+        </w:rPr>
+        <w:t>α</w:t>
+      </w:r>
+      <w:r>
+        <w:rPr>
+          <w:lang w:val="en-US"/>
+        </w:rPr>
+        <w:t xml:space="preserve">-hacking) or publication bias. We extracted reported </w:t>
+      </w:r>
+      <w:r>
+        <w:rPr>
+          <w:i/>
+          <w:iCs/>
+          <w:lang w:val="en-US"/>
+        </w:rPr>
+        <w:t>α</w:t>
+      </w:r>
+      <w:r>
+        <w:rPr>
+          <w:lang w:val="en-US"/>
+        </w:rPr>
+        <w:t xml:space="preserve"> values from two very large literatures covering general psychology (&gt;30,000 </w:t>
+      </w:r>
+      <w:r>
+        <w:rPr>
+          <w:i/>
+          <w:iCs/>
+          <w:lang w:val="en-US"/>
+        </w:rPr>
+        <w:t>α</w:t>
+      </w:r>
+      <w:r>
+        <w:rPr>
+          <w:lang w:val="en-US"/>
+        </w:rPr>
+        <w:t xml:space="preserve"> </w:t>
+      </w:r>
+      <w:r>
+        <w:rPr>
+          <w:lang w:val="en-US"/>
+        </w:rPr>
+        <w:t xml:space="preserve">values </w:t>
+      </w:r>
+      <w:r>
+        <w:rPr>
+          <w:lang w:val="en-US"/>
+        </w:rPr>
+        <w:t xml:space="preserve">taken from &gt;74,000 published articles in APA journals) and Industrial and Organizational psychology (&gt;89,000 </w:t>
+      </w:r>
+      <w:r>
+        <w:rPr>
+          <w:i/>
+          <w:iCs/>
+          <w:lang w:val="en-US"/>
+        </w:rPr>
+        <w:t>α</w:t>
+      </w:r>
+      <w:r>
+        <w:rPr>
+          <w:lang w:val="en-US"/>
+        </w:rPr>
+        <w:t xml:space="preserve"> values taken from &gt;14,000 published articles in I/O journals). The distributions of these values show inflation at the rule-of-thumb thresholds. We discuss the scope, causes and consequences of </w:t>
+      </w:r>
+      <w:r>
+        <w:rPr>
+          <w:i/>
+          <w:iCs/>
+          <w:lang w:val="en-US"/>
+        </w:rPr>
+        <w:t>α</w:t>
+      </w:r>
+      <w:r>
+        <w:rPr>
+          <w:lang w:val="en-US"/>
+        </w:rPr>
+        <w:t>-hacking and how increased transparency, preregistration of measurement strategy, and standardized protocols could mitigate this problem.</w:t>
       </w:r>
     </w:p>
     <w:p>
@@ -599,7 +751,7 @@
         <w:rPr>
           <w:lang w:val="en-US"/>
         </w:rPr>
-        <w:t>. It is based on inter-item correlations, i.e. their internal consistency. Under certain assumptions (e.g., tau-equivalent items, independent error) it converges with reliability (</w:t>
+        <w:t xml:space="preserve">. It is based on inter-item correlations, i.e. their internal consistency. Under certain assumptions (e.g., tau-equivalent items, independent error) it converges with reliability </w:t>
       </w:r>
       <w:r>
         <w:rPr>
@@ -737,7 +889,21 @@
         <w:rPr>
           <w:lang w:val="en-US"/>
         </w:rPr>
-        <w:t xml:space="preserve">. Much of which focuses on the fact that many researchers inappropriately use it to test properties such as unidimensionality and homogeneity that are in fact assumed by α </w:t>
+        <w:t xml:space="preserve">. Much of which focuses on the fact that many researchers inappropriately use it to test properties such as unidimensionality and homogeneity that are in fact assumed by </w:t>
+      </w:r>
+      <w:r>
+        <w:rPr>
+          <w:i/>
+          <w:iCs/>
+          <w:lang w:val="en-US"/>
+        </w:rPr>
+        <w:t>α</w:t>
+      </w:r>
+      <w:r>
+        <w:rPr>
+          <w:lang w:val="en-US"/>
+        </w:rPr>
+        <w:t xml:space="preserve"> </w:t>
       </w:r>
       <w:r>
         <w:rPr>
@@ -773,7 +939,21 @@
         <w:rPr>
           <w:lang w:val="en-US"/>
         </w:rPr>
-        <w:t xml:space="preserve">. Alternatives to α with relaxed assumptions have been suggested e.g., McDonald’s </w:t>
+        <w:t xml:space="preserve">. Alternatives to </w:t>
+      </w:r>
+      <w:r>
+        <w:rPr>
+          <w:i/>
+          <w:iCs/>
+          <w:lang w:val="en-US"/>
+        </w:rPr>
+        <w:t>α</w:t>
+      </w:r>
+      <w:r>
+        <w:rPr>
+          <w:lang w:val="en-US"/>
+        </w:rPr>
+        <w:t xml:space="preserve"> with relaxed assumptions have been suggested e.g., McDonald’s </w:t>
       </w:r>
       <m:oMath>
         <m:r>
@@ -824,7 +1004,21 @@
         <w:rPr>
           <w:lang w:val="en-US"/>
         </w:rPr>
-        <w:t xml:space="preserve"> along with repeated calls to use it over α, although apparently without much success </w:t>
+        <w:t xml:space="preserve"> along with repeated calls to use it over </w:t>
+      </w:r>
+      <w:r>
+        <w:rPr>
+          <w:i/>
+          <w:iCs/>
+          <w:lang w:val="en-US"/>
+        </w:rPr>
+        <w:t>α</w:t>
+      </w:r>
+      <w:r>
+        <w:rPr>
+          <w:lang w:val="en-US"/>
+        </w:rPr>
+        <w:t xml:space="preserve">, although apparently without much success </w:t>
       </w:r>
       <w:r>
         <w:rPr>
@@ -860,7 +1054,63 @@
         <w:rPr>
           <w:lang w:val="en-US"/>
         </w:rPr>
-        <w:t>. This paper adds to those concerns by examining whether α values reported in the psychological literature show signs of inflation, e.g. due to publication bias or hacking.</w:t>
+        <w:t xml:space="preserve">. This paper adds to those concerns by examining whether </w:t>
+      </w:r>
+      <w:r>
+        <w:rPr>
+          <w:i/>
+          <w:iCs/>
+          <w:lang w:val="en-US"/>
+        </w:rPr>
+        <w:t>α</w:t>
+      </w:r>
+      <w:r>
+        <w:rPr>
+          <w:lang w:val="en-US"/>
+        </w:rPr>
+        <w:t xml:space="preserve"> values reported in the psychological literature show signs of inflation, e.g. due to publication bias or hacking.</w:t>
+      </w:r>
+      <w:r>
+        <w:rPr>
+          <w:lang w:val="en-US"/>
+        </w:rPr>
+        <w:fldChar w:fldCharType="begin"/>
+      </w:r>
+      <w:r>
+        <w:rPr>
+          <w:lang w:val="en-US"/>
+        </w:rPr>
+        <w:instrText xml:space="preserve"> </w:instrText>
+      </w:r>
+      <w:r>
+        <w:rPr>
+          <w:lang w:val="en-US"/>
+        </w:rPr>
+        <w:fldChar w:fldCharType="begin"/>
+      </w:r>
+      <w:r>
+        <w:rPr>
+          <w:lang w:val="en-US"/>
+        </w:rPr>
+        <w:instrText xml:space="preserve">  </w:instrText>
+      </w:r>
+      <w:r>
+        <w:rPr>
+          <w:lang w:val="en-US"/>
+        </w:rPr>
+        <w:fldChar w:fldCharType="end"/>
+      </w:r>
+      <w:r>
+        <w:rPr>
+          <w:lang w:val="en-US"/>
+        </w:rPr>
+        <w:instrText xml:space="preserve"> </w:instrText>
+      </w:r>
+      <w:r>
+        <w:rPr>
+          <w:lang w:val="en-US"/>
+        </w:rPr>
+        <w:fldChar w:fldCharType="end"/>
       </w:r>
     </w:p>
     <w:p>
@@ -1291,7 +1541,21 @@
         <w:rPr>
           <w:lang w:val="en-US"/>
         </w:rPr>
-        <w:t>(Gigerenzer, 2018)</w:t>
+        <w:t>(</w:t>
+      </w:r>
+      <w:proofErr w:type="spellStart"/>
+      <w:r>
+        <w:rPr>
+          <w:lang w:val="en-US"/>
+        </w:rPr>
+        <w:t>Gigerenzer</w:t>
+      </w:r>
+      <w:proofErr w:type="spellEnd"/>
+      <w:r>
+        <w:rPr>
+          <w:lang w:val="en-US"/>
+        </w:rPr>
+        <w:t>, 2018)</w:t>
       </w:r>
       <w:r>
         <w:rPr>
@@ -1666,6 +1930,8 @@
       <w:hyperlink r:id="rId12">
         <w:r>
           <w:rPr>
+            <w:i/>
+            <w:iCs/>
             <w:color w:val="000000"/>
             <w:lang w:val="en-US"/>
           </w:rPr>
@@ -1682,6 +1948,8 @@
       <w:hyperlink r:id="rId13">
         <w:r>
           <w:rPr>
+            <w:i/>
+            <w:iCs/>
             <w:color w:val="000000"/>
             <w:lang w:val="en-US"/>
           </w:rPr>
@@ -1698,6 +1966,8 @@
       <w:hyperlink r:id="rId14">
         <w:r>
           <w:rPr>
+            <w:i/>
+            <w:iCs/>
             <w:color w:val="000000"/>
             <w:lang w:val="en-US"/>
           </w:rPr>
@@ -1766,6 +2036,8 @@
       <w:hyperlink r:id="rId15">
         <w:r>
           <w:rPr>
+            <w:i/>
+            <w:iCs/>
             <w:color w:val="000000"/>
             <w:lang w:val="en-US"/>
           </w:rPr>
@@ -1795,6 +2067,8 @@
       <w:hyperlink r:id="rId16">
         <w:r>
           <w:rPr>
+            <w:i/>
+            <w:iCs/>
             <w:color w:val="000000"/>
             <w:lang w:val="en-US"/>
           </w:rPr>
@@ -1920,6 +2194,8 @@
       <w:hyperlink r:id="rId19">
         <w:r>
           <w:rPr>
+            <w:i/>
+            <w:iCs/>
             <w:color w:val="000000"/>
             <w:lang w:val="en-US"/>
           </w:rPr>
@@ -1957,7 +2233,21 @@
           <w:lang w:val="en-US"/>
         </w:rPr>
         <w:lastRenderedPageBreak/>
-        <w:t xml:space="preserve">I/O dataset. The analysis of the I/O dataset therefore represents a stronger, confirmatory assessment of the hypotheses. Despite this movement from exploratory to confirmatory analytic strategies, we consider it useful to define the analysis of the I/O literature as an assessment of the generalizability of the effect to what is arguably a different population rather than a replication (i.e., a second sample drawn from the same population). The substantive differences in the methods of extracting α estimates from the two datasets represent a </w:t>
+        <w:t xml:space="preserve">I/O dataset. The analysis of the I/O dataset therefore represents a stronger, confirmatory assessment of the hypotheses. Despite this movement from exploratory to confirmatory analytic strategies, we consider it useful to define the analysis of the I/O literature as an assessment of the generalizability of the effect to what is arguably a different population rather than a replication (i.e., a second sample drawn from the same population). The substantive differences in the methods of extracting </w:t>
+      </w:r>
+      <w:r>
+        <w:rPr>
+          <w:i/>
+          <w:iCs/>
+          <w:lang w:val="en-US"/>
+        </w:rPr>
+        <w:t>α</w:t>
+      </w:r>
+      <w:r>
+        <w:rPr>
+          <w:lang w:val="en-US"/>
+        </w:rPr>
+        <w:t xml:space="preserve"> estimates from the two datasets represent a </w:t>
       </w:r>
       <w:r>
         <w:rPr>
@@ -1983,6 +2273,8 @@
       <w:hyperlink r:id="rId20">
         <w:r>
           <w:rPr>
+            <w:i/>
+            <w:iCs/>
             <w:color w:val="000000"/>
             <w:lang w:val="en-US"/>
           </w:rPr>
@@ -2049,7 +2341,21 @@
         <w:rPr>
           <w:lang w:val="en-US"/>
         </w:rPr>
-        <w:t xml:space="preserve">Distortions in the distributions of α-estimates in the I/O literature were assessed using the </w:t>
+        <w:t xml:space="preserve">Distortions in the distributions of </w:t>
+      </w:r>
+      <w:r>
+        <w:rPr>
+          <w:i/>
+          <w:iCs/>
+          <w:lang w:val="en-US"/>
+        </w:rPr>
+        <w:t>α</w:t>
+      </w:r>
+      <w:r>
+        <w:rPr>
+          <w:lang w:val="en-US"/>
+        </w:rPr>
+        <w:t xml:space="preserve">-estimates in the I/O literature were assessed using the </w:t>
       </w:r>
       <w:proofErr w:type="spellStart"/>
       <w:r>
@@ -2125,6 +2431,8 @@
       <w:hyperlink r:id="rId21">
         <w:r>
           <w:rPr>
+            <w:i/>
+            <w:iCs/>
             <w:color w:val="000000"/>
             <w:lang w:val="en-US"/>
           </w:rPr>
@@ -2296,9 +2604,17 @@
       </w:pPr>
       <w:r>
         <w:rPr>
-          <w:lang w:val="en-US"/>
-        </w:rPr>
-        <w:t xml:space="preserve">α estimates were extracted from the psychology dataset using regular expressions, which are sequences of characters that specify search patterns in text. These were implemented using the R package </w:t>
+          <w:i/>
+          <w:iCs/>
+          <w:lang w:val="en-US"/>
+        </w:rPr>
+        <w:t>α</w:t>
+      </w:r>
+      <w:r>
+        <w:rPr>
+          <w:lang w:val="en-US"/>
+        </w:rPr>
+        <w:t xml:space="preserve"> estimates were extracted from the psychology dataset using regular expressions, which are sequences of characters that specify search patterns in text. These were implemented using the R package </w:t>
       </w:r>
       <w:proofErr w:type="spellStart"/>
       <w:r>
@@ -2412,56 +2728,201 @@
         <w:rPr>
           <w:lang w:val="en-US"/>
         </w:rPr>
-        <w:t xml:space="preserve"> values and test statistics from the dataset, although our exclusion criteria were necessarily more conservative because of the less standardized way in which α values are reported. </w:t>
-      </w:r>
-    </w:p>
-    <w:p>
-      <w:pPr>
-        <w:rPr>
-          <w:lang w:val="en-US"/>
-        </w:rPr>
-      </w:pPr>
-      <w:r>
-        <w:rPr>
-          <w:lang w:val="en-US"/>
-        </w:rPr>
-        <w:t xml:space="preserve">The general strategy was as follows: First, we defined multiple patterns of interest (e.g., variations of “Cronbach’s α”). Variations included but were not limited to whether an apostrophe was used, the use of α/a/alpha, and reference to “Cronbach’s α” vs. “Coefficient α”. Second, we searched the full text of all articles in the dataset for occurrences of these patterns. Third, for each </w:t>
-      </w:r>
-      <w:proofErr w:type="spellStart"/>
-      <w:r>
-        <w:rPr>
-          <w:lang w:val="en-US"/>
-        </w:rPr>
-        <w:t>occurance</w:t>
-      </w:r>
-      <w:proofErr w:type="spellEnd"/>
-      <w:r>
-        <w:rPr>
-          <w:lang w:val="en-US"/>
-        </w:rPr>
-        <w:t xml:space="preserve"> found, we extracted the text 50 characters prior to the occurrence and 50 characters after it. This provided a much smaller dataset of character strings, each of which may or may not contain an α estimate. Fourth, we extracted potential α estimates from each character string such that it must follow one of several variations of “α = .XX” where at least two numerical characters were reported. Only the first apparent </w:t>
-      </w:r>
-      <m:oMath>
-        <m:r>
-          <w:rPr>
-            <w:rFonts w:ascii="Cambria Math" w:hAnsi="Cambria Math"/>
-            <w:lang w:val="en-US"/>
-          </w:rPr>
-          <m:t>α</m:t>
-        </m:r>
-      </m:oMath>
-      <w:r>
-        <w:rPr>
-          <w:lang w:val="en-US"/>
-        </w:rPr>
-        <w:t xml:space="preserve"> estimate was extracted from each instance of a character string to avoid duplication. Fifth, we </w:t>
+        <w:t xml:space="preserve"> values and test statistics from the dataset, although our exclusion criteria were necessarily more conservative because of the less standardized way in which </w:t>
+      </w:r>
+      <w:r>
+        <w:rPr>
+          <w:i/>
+          <w:iCs/>
+          <w:lang w:val="en-US"/>
+        </w:rPr>
+        <w:t>α</w:t>
+      </w:r>
+      <w:r>
+        <w:rPr>
+          <w:lang w:val="en-US"/>
+        </w:rPr>
+        <w:t xml:space="preserve"> values are reported. </w:t>
+      </w:r>
+    </w:p>
+    <w:p>
+      <w:pPr>
+        <w:rPr>
+          <w:lang w:val="en-US"/>
+        </w:rPr>
+      </w:pPr>
+      <w:r>
+        <w:rPr>
+          <w:lang w:val="en-US"/>
+        </w:rPr>
+        <w:t xml:space="preserve">The general strategy was as follows: First, we defined multiple patterns of interest (e.g., variations of “Cronbach’s </w:t>
+      </w:r>
+      <w:r>
+        <w:rPr>
+          <w:i/>
+          <w:iCs/>
+          <w:lang w:val="en-US"/>
+        </w:rPr>
+        <w:t>α</w:t>
+      </w:r>
+      <w:r>
+        <w:rPr>
+          <w:lang w:val="en-US"/>
+        </w:rPr>
+        <w:t xml:space="preserve">”). Variations included but were not limited to whether an apostrophe was used, the use of </w:t>
+      </w:r>
+      <w:r>
+        <w:rPr>
+          <w:i/>
+          <w:iCs/>
+          <w:lang w:val="en-US"/>
+        </w:rPr>
+        <w:t>α</w:t>
+      </w:r>
+      <w:r>
+        <w:rPr>
+          <w:lang w:val="en-US"/>
+        </w:rPr>
+        <w:t>/</w:t>
+      </w:r>
+      <w:r>
+        <w:rPr>
+          <w:i/>
+          <w:iCs/>
+          <w:lang w:val="en-US"/>
+        </w:rPr>
+        <w:t>a</w:t>
+      </w:r>
+      <w:r>
+        <w:rPr>
+          <w:lang w:val="en-US"/>
+        </w:rPr>
+        <w:t xml:space="preserve">/alpha, and reference to “Cronbach’s </w:t>
+      </w:r>
+      <w:r>
+        <w:rPr>
+          <w:i/>
+          <w:iCs/>
+          <w:lang w:val="en-US"/>
+        </w:rPr>
+        <w:t>α</w:t>
+      </w:r>
+      <w:r>
+        <w:rPr>
+          <w:lang w:val="en-US"/>
+        </w:rPr>
+        <w:t xml:space="preserve">” vs. “Coefficient </w:t>
+      </w:r>
+      <w:r>
+        <w:rPr>
+          <w:i/>
+          <w:iCs/>
+          <w:lang w:val="en-US"/>
+        </w:rPr>
+        <w:t>α</w:t>
+      </w:r>
+      <w:r>
+        <w:rPr>
+          <w:lang w:val="en-US"/>
+        </w:rPr>
+        <w:t xml:space="preserve">”. Second, we searched the full text of all articles in the dataset for occurrences of these patterns. Third, for each </w:t>
+      </w:r>
+      <w:r>
+        <w:rPr>
+          <w:lang w:val="en-US"/>
+        </w:rPr>
+        <w:t>occurrence</w:t>
+      </w:r>
+      <w:r>
+        <w:rPr>
+          <w:lang w:val="en-US"/>
+        </w:rPr>
+        <w:t xml:space="preserve"> found, we extracted the text 50 characters prior to the occurrence and 50 characters after it. This provided a much smaller dataset of character strings, each of which may or may not contain an </w:t>
+      </w:r>
+      <w:r>
+        <w:rPr>
+          <w:i/>
+          <w:iCs/>
+          <w:lang w:val="en-US"/>
+        </w:rPr>
+        <w:t>α</w:t>
+      </w:r>
+      <w:r>
+        <w:rPr>
+          <w:lang w:val="en-US"/>
+        </w:rPr>
+        <w:t xml:space="preserve"> estimate. Fourth, we extracted potential </w:t>
+      </w:r>
+      <w:r>
+        <w:rPr>
+          <w:i/>
+          <w:iCs/>
+          <w:lang w:val="en-US"/>
+        </w:rPr>
+        <w:t>α</w:t>
+      </w:r>
+      <w:r>
+        <w:rPr>
+          <w:lang w:val="en-US"/>
+        </w:rPr>
+        <w:t xml:space="preserve"> estimates from each character string such that it must follow one of several variations of “</w:t>
+      </w:r>
+      <w:r>
+        <w:rPr>
+          <w:i/>
+          <w:iCs/>
+          <w:lang w:val="en-US"/>
+        </w:rPr>
+        <w:t>α</w:t>
+      </w:r>
+      <w:r>
+        <w:rPr>
+          <w:lang w:val="en-US"/>
+        </w:rPr>
+        <w:t xml:space="preserve"> = .XX” where at least two numerical characters were reported. Only the first apparent </w:t>
+      </w:r>
+      <w:r>
+        <w:rPr>
+          <w:i/>
+          <w:iCs/>
+          <w:lang w:val="en-US"/>
+        </w:rPr>
+        <w:t>α</w:t>
+      </w:r>
+      <w:r>
+        <w:rPr>
+          <w:i/>
+          <w:iCs/>
+          <w:lang w:val="en-US"/>
+        </w:rPr>
+        <w:t xml:space="preserve"> </w:t>
+      </w:r>
+      <w:r>
+        <w:rPr>
+          <w:lang w:val="en-US"/>
+        </w:rPr>
+        <w:t xml:space="preserve">estimate was extracted from each instance of a character string to avoid duplication. Fifth, we </w:t>
       </w:r>
       <w:r>
         <w:rPr>
           <w:lang w:val="en-US"/>
         </w:rPr>
         <w:lastRenderedPageBreak/>
-        <w:t xml:space="preserve">applied a large number of exclusion criteria to each character string to exclude everything other than α estimates. </w:t>
+        <w:t xml:space="preserve">applied a large number of exclusion criteria to each character string to exclude everything other than </w:t>
+      </w:r>
+      <w:r>
+        <w:rPr>
+          <w:i/>
+          <w:iCs/>
+          <w:lang w:val="en-US"/>
+        </w:rPr>
+        <w:t>α</w:t>
+      </w:r>
+      <w:r>
+        <w:rPr>
+          <w:lang w:val="en-US"/>
+        </w:rPr>
+        <w:t xml:space="preserve"> estimates. </w:t>
       </w:r>
     </w:p>
     <w:p>
@@ -2475,7 +2936,77 @@
         <w:rPr>
           <w:lang w:val="en-US"/>
         </w:rPr>
-        <w:t xml:space="preserve">These exclusions prioritized specificity over sensitivity: that is, we prioritized excluding all non-α estimates and accepted that some valid α estimates would be excluded as a result of this. Some of the most important of these exclusions ensured that references to threshold values were excluded and not mistaken for occurrences of α estimates (e.g., “according to Nunnally (1967), a Cronbach’s α of 0.70 is seen as acceptable for…”). Threshold criteria included but were not limited to references to any mention of variations of the phrase “cut-off criteria”, comparisons (words such as “exceeded”), ranges (“between”), plurals (e.g., “αs for the subscales ranged from 0.5 to 0.8”), the presence of </w:t>
+        <w:t>These exclusions prioritized specificity over sensitivity: that is, we prioritized excluding all non-</w:t>
+      </w:r>
+      <w:r>
+        <w:rPr>
+          <w:i/>
+          <w:iCs/>
+          <w:lang w:val="en-US"/>
+        </w:rPr>
+        <w:t>α</w:t>
+      </w:r>
+      <w:r>
+        <w:rPr>
+          <w:lang w:val="en-US"/>
+        </w:rPr>
+        <w:t xml:space="preserve"> estimates and accepted that some valid </w:t>
+      </w:r>
+      <w:r>
+        <w:rPr>
+          <w:i/>
+          <w:iCs/>
+          <w:lang w:val="en-US"/>
+        </w:rPr>
+        <w:t>α</w:t>
+      </w:r>
+      <w:r>
+        <w:rPr>
+          <w:lang w:val="en-US"/>
+        </w:rPr>
+        <w:t xml:space="preserve"> estimates would be excluded as a result of this. Some of the most important of these exclusions ensured that references to threshold values were excluded and not mistaken for occurrences of </w:t>
+      </w:r>
+      <w:r>
+        <w:rPr>
+          <w:i/>
+          <w:iCs/>
+          <w:lang w:val="en-US"/>
+        </w:rPr>
+        <w:t>α</w:t>
+      </w:r>
+      <w:r>
+        <w:rPr>
+          <w:lang w:val="en-US"/>
+        </w:rPr>
+        <w:t xml:space="preserve"> estimates (e.g., “according to Nunnally (1967), a Cronbach’s </w:t>
+      </w:r>
+      <w:r>
+        <w:rPr>
+          <w:i/>
+          <w:iCs/>
+          <w:lang w:val="en-US"/>
+        </w:rPr>
+        <w:t>α</w:t>
+      </w:r>
+      <w:r>
+        <w:rPr>
+          <w:lang w:val="en-US"/>
+        </w:rPr>
+        <w:t xml:space="preserve"> of 0.70 is seen as acceptable for…”). Threshold criteria included but were not limited to references to any mention of variations of the phrase “cut-off criteria”, comparisons (words such as “exceeded”), ranges (“between”), plurals (e.g., “</w:t>
+      </w:r>
+      <w:r>
+        <w:rPr>
+          <w:i/>
+          <w:iCs/>
+          <w:lang w:val="en-US"/>
+        </w:rPr>
+        <w:t>α</w:t>
+      </w:r>
+      <w:r>
+        <w:rPr>
+          <w:lang w:val="en-US"/>
+        </w:rPr>
+        <w:t xml:space="preserve">s for the subscales ranged from 0.5 to 0.8”), the presence of </w:t>
       </w:r>
       <w:r>
         <w:rPr>
@@ -2488,7 +3019,119 @@
         <w:rPr>
           <w:lang w:val="en-US"/>
         </w:rPr>
-        <w:t>values (which would suggest the α value was not Cronbach’s α but the α value associated with a hypothesis test), and other metrics of reliability (κ, ω, etc.). These exclusion criteria were refined and added to through an iterative approach involving rounds of manual inspection of the extracted strings and α estimates. Two researchers inspected (a) every text string from which an α estimate at one of thresholds was extracted (.70, .80, .90) and (b) a random sample of 100 text strings from non-cutoff estimates to exclude non-valid or incorrectly extracted α estimates. If any non-valid extractions were found, the implementation of the exclusion criteria was updated to cover similar cases and a new round of manual inspections was conducted. All regular expressions for exclusions can be found in the R code in the Supplementary Materials (</w:t>
+        <w:t xml:space="preserve">values (which would suggest the </w:t>
+      </w:r>
+      <w:r>
+        <w:rPr>
+          <w:i/>
+          <w:iCs/>
+          <w:lang w:val="en-US"/>
+        </w:rPr>
+        <w:t>α</w:t>
+      </w:r>
+      <w:r>
+        <w:rPr>
+          <w:lang w:val="en-US"/>
+        </w:rPr>
+        <w:t xml:space="preserve"> value was not Cronbach’s </w:t>
+      </w:r>
+      <w:r>
+        <w:rPr>
+          <w:i/>
+          <w:iCs/>
+          <w:lang w:val="en-US"/>
+        </w:rPr>
+        <w:t>α</w:t>
+      </w:r>
+      <w:r>
+        <w:rPr>
+          <w:lang w:val="en-US"/>
+        </w:rPr>
+        <w:t xml:space="preserve"> but the </w:t>
+      </w:r>
+      <w:r>
+        <w:rPr>
+          <w:i/>
+          <w:iCs/>
+          <w:lang w:val="en-US"/>
+        </w:rPr>
+        <w:t>α</w:t>
+      </w:r>
+      <w:r>
+        <w:rPr>
+          <w:lang w:val="en-US"/>
+        </w:rPr>
+        <w:t xml:space="preserve"> value associated with a hypothesis test), and other metrics of reliability (</w:t>
+      </w:r>
+      <w:r>
+        <w:rPr>
+          <w:i/>
+          <w:iCs/>
+          <w:lang w:val="en-US"/>
+        </w:rPr>
+        <w:t>κ</w:t>
+      </w:r>
+      <w:r>
+        <w:rPr>
+          <w:lang w:val="en-US"/>
+        </w:rPr>
+        <w:t xml:space="preserve">, </w:t>
+      </w:r>
+      <w:r>
+        <w:rPr>
+          <w:i/>
+          <w:iCs/>
+          <w:lang w:val="en-US"/>
+        </w:rPr>
+        <w:t>ω</w:t>
+      </w:r>
+      <w:r>
+        <w:rPr>
+          <w:lang w:val="en-US"/>
+        </w:rPr>
+        <w:t xml:space="preserve">, etc.). These exclusion criteria were refined and added to through an iterative approach involving rounds of manual inspection of the extracted strings and </w:t>
+      </w:r>
+      <w:r>
+        <w:rPr>
+          <w:i/>
+          <w:iCs/>
+          <w:lang w:val="en-US"/>
+        </w:rPr>
+        <w:t>α</w:t>
+      </w:r>
+      <w:r>
+        <w:rPr>
+          <w:lang w:val="en-US"/>
+        </w:rPr>
+        <w:t xml:space="preserve"> estimates. Two researchers inspected (a) every text string from which an </w:t>
+      </w:r>
+      <w:r>
+        <w:rPr>
+          <w:i/>
+          <w:iCs/>
+          <w:lang w:val="en-US"/>
+        </w:rPr>
+        <w:t>α</w:t>
+      </w:r>
+      <w:r>
+        <w:rPr>
+          <w:lang w:val="en-US"/>
+        </w:rPr>
+        <w:t xml:space="preserve"> estimate at one of thresholds was extracted (.70, .80, .90) and (b) a random sample of 100 text strings from non-cutoff estimates to exclude non-valid or incorrectly extracted </w:t>
+      </w:r>
+      <w:r>
+        <w:rPr>
+          <w:i/>
+          <w:iCs/>
+          <w:lang w:val="en-US"/>
+        </w:rPr>
+        <w:t>α</w:t>
+      </w:r>
+      <w:r>
+        <w:rPr>
+          <w:lang w:val="en-US"/>
+        </w:rPr>
+        <w:t xml:space="preserve"> estimates. If any non-valid extractions were found, the implementation of the exclusion criteria was updated to cover similar cases and a new round of manual inspections was conducted. All regular expressions for exclusions can be found in the R code in the Supplementary Materials (</w:t>
       </w:r>
       <w:hyperlink r:id="rId22">
         <w:r>
@@ -2514,7 +3157,35 @@
         <w:rPr>
           <w:lang w:val="en-US"/>
         </w:rPr>
-        <w:t>). 35,851 out of the original 69,721 instances were excluded. 33,870 α estimates were extracted that were deemed to be valid. 16.2% of articles in the dataset produced at least one α estimate.</w:t>
+        <w:t xml:space="preserve">). 35,851 out of the original 69,721 instances were excluded. 33,870 </w:t>
+      </w:r>
+      <w:r>
+        <w:rPr>
+          <w:i/>
+          <w:iCs/>
+          <w:lang w:val="en-US"/>
+        </w:rPr>
+        <w:t>α</w:t>
+      </w:r>
+      <w:r>
+        <w:rPr>
+          <w:lang w:val="en-US"/>
+        </w:rPr>
+        <w:t xml:space="preserve"> estimates were extracted that were deemed to be valid. 16.2% of articles in the dataset produced at least one </w:t>
+      </w:r>
+      <w:r>
+        <w:rPr>
+          <w:i/>
+          <w:iCs/>
+          <w:lang w:val="en-US"/>
+        </w:rPr>
+        <w:t>α</w:t>
+      </w:r>
+      <w:r>
+        <w:rPr>
+          <w:lang w:val="en-US"/>
+        </w:rPr>
+        <w:t xml:space="preserve"> estimate.</w:t>
       </w:r>
     </w:p>
     <w:p>
@@ -2557,7 +3228,21 @@
         <w:rPr>
           <w:lang w:val="en-US"/>
         </w:rPr>
-        <w:t xml:space="preserve"> dataset already included the extraction of α values via a different method to that used in the psychology dataset: semi-automated extraction of estimates from </w:t>
+        <w:t xml:space="preserve"> dataset already included the extraction of </w:t>
+      </w:r>
+      <w:r>
+        <w:rPr>
+          <w:i/>
+          <w:iCs/>
+          <w:lang w:val="en-US"/>
+        </w:rPr>
+        <w:t>α</w:t>
+      </w:r>
+      <w:r>
+        <w:rPr>
+          <w:lang w:val="en-US"/>
+        </w:rPr>
+        <w:t xml:space="preserve"> values via a different method to that used in the psychology dataset: semi-automated extraction of estimates from </w:t>
       </w:r>
       <w:r>
         <w:rPr>
@@ -2576,6 +3261,8 @@
       <w:hyperlink r:id="rId24">
         <w:r>
           <w:rPr>
+            <w:i/>
+            <w:iCs/>
             <w:color w:val="000000"/>
             <w:lang w:val="en-US"/>
           </w:rPr>
@@ -2685,6 +3372,8 @@
       <w:hyperlink r:id="rId25">
         <w:r>
           <w:rPr>
+            <w:i/>
+            <w:iCs/>
             <w:color w:val="000000"/>
             <w:lang w:val="en-US"/>
           </w:rPr>
@@ -2701,6 +3390,8 @@
       <w:hyperlink r:id="rId26">
         <w:r>
           <w:rPr>
+            <w:i/>
+            <w:iCs/>
             <w:color w:val="000000"/>
             <w:lang w:val="en-US"/>
           </w:rPr>
@@ -2757,6 +3448,8 @@
       <w:hyperlink r:id="rId27">
         <w:r>
           <w:rPr>
+            <w:i/>
+            <w:iCs/>
             <w:color w:val="000000"/>
             <w:lang w:val="en-US"/>
           </w:rPr>
@@ -2797,7 +3490,21 @@
         <w:rPr>
           <w:lang w:val="en-US"/>
         </w:rPr>
-        <w:t xml:space="preserve">Although the distribution of single α values is known </w:t>
+        <w:t xml:space="preserve">Although the distribution of single </w:t>
+      </w:r>
+      <w:r>
+        <w:rPr>
+          <w:i/>
+          <w:iCs/>
+          <w:lang w:val="en-US"/>
+        </w:rPr>
+        <w:t>α</w:t>
+      </w:r>
+      <w:r>
+        <w:rPr>
+          <w:lang w:val="en-US"/>
+        </w:rPr>
+        <w:t xml:space="preserve"> values is known </w:t>
       </w:r>
       <w:r>
         <w:rPr>
@@ -2833,7 +3540,21 @@
         <w:rPr>
           <w:lang w:val="en-US"/>
         </w:rPr>
-        <w:t>, the distribution of multiple α values that are derived from measures that differ in their sample sizes and number of items in unknown ways is not. As such, we employed a data-driven approach</w:t>
+        <w:t xml:space="preserve">, the distribution of multiple </w:t>
+      </w:r>
+      <w:r>
+        <w:rPr>
+          <w:i/>
+          <w:iCs/>
+          <w:lang w:val="en-US"/>
+        </w:rPr>
+        <w:t>α</w:t>
+      </w:r>
+      <w:r>
+        <w:rPr>
+          <w:lang w:val="en-US"/>
+        </w:rPr>
+        <w:t xml:space="preserve"> values that are derived from measures that differ in their sample sizes and number of items in unknown ways is not. As such, we employed a data-driven approach</w:t>
       </w:r>
       <w:r>
         <w:rPr>
@@ -2845,6 +3566,8 @@
       <w:hyperlink r:id="rId28">
         <w:r>
           <w:rPr>
+            <w:i/>
+            <w:iCs/>
             <w:color w:val="000000"/>
             <w:lang w:val="en-US"/>
           </w:rPr>
@@ -2882,6 +3605,8 @@
       <w:hyperlink r:id="rId29">
         <w:r>
           <w:rPr>
+            <w:i/>
+            <w:iCs/>
             <w:color w:val="000000"/>
             <w:lang w:val="en-US"/>
           </w:rPr>
@@ -2890,10 +3615,19 @@
       </w:hyperlink>
       <w:r>
         <w:rPr>
+          <w:i/>
+          <w:iCs/>
           <w:color w:val="000000"/>
           <w:lang w:val="en-US"/>
         </w:rPr>
-        <w:t xml:space="preserve"> values are being influenced by some o</w:t>
+        <w:t xml:space="preserve"> </w:t>
+      </w:r>
+      <w:r>
+        <w:rPr>
+          <w:color w:val="000000"/>
+          <w:lang w:val="en-US"/>
+        </w:rPr>
+        <w:t>values are being influenced by some o</w:t>
       </w:r>
       <w:r>
         <w:rPr>
@@ -2904,6 +3638,8 @@
       <w:hyperlink r:id="rId30">
         <w:r>
           <w:rPr>
+            <w:i/>
+            <w:iCs/>
             <w:color w:val="000000"/>
             <w:lang w:val="en-US"/>
           </w:rPr>
@@ -3045,6 +3781,8 @@
       <w:hyperlink r:id="rId31">
         <w:r>
           <w:rPr>
+            <w:i/>
+            <w:iCs/>
             <w:color w:val="000000"/>
             <w:lang w:val="en-US"/>
           </w:rPr>
@@ -3560,7 +4298,21 @@
         <w:rPr>
           <w:lang w:val="en-US"/>
         </w:rPr>
-        <w:t xml:space="preserve">At the time of preregistration, the two datasets were understood to be non-overlapping. Upon obtaining the I/O dataset we discovered that two APA psychology journals were included in both datasets (Journal of Applied Psychology and Journal of Occupational Health Psychology; see Tables S1 and S2 in the Supplementary Materials), albeit using a wider range of years and a very different extraction method in the I/O dataset. We elected not to deviate from our preregistered analyses of the I/O dataset. As a robustness test, we report the results of the same analyses applied to a non-overlapping dataset (i.e., removing all DOIs from the I/O dataset that were already present in the psychology dataset) in the Supplementary Materials. Conclusions of the preregistered analyses in the I/O dataset were not affected by the removal of these articles (proportion of excess α values differed by </w:t>
+        <w:t xml:space="preserve">At the time of preregistration, the two datasets were understood to be non-overlapping. Upon obtaining the I/O dataset we discovered that two APA psychology journals were included in both datasets (Journal of Applied Psychology and Journal of Occupational Health Psychology; see Tables S1 and S2 in the Supplementary Materials), albeit using a wider range of years and a very different extraction method in the I/O dataset. We elected not to deviate from our preregistered analyses of the I/O dataset. As a robustness test, we report the results of the same analyses applied to a non-overlapping dataset (i.e., removing all DOIs from the I/O dataset that were already present in the psychology dataset) in the Supplementary Materials. Conclusions of the preregistered analyses in the I/O dataset were not affected by the removal of these articles (proportion of excess </w:t>
+      </w:r>
+      <w:r>
+        <w:rPr>
+          <w:i/>
+          <w:iCs/>
+          <w:lang w:val="en-US"/>
+        </w:rPr>
+        <w:t>α</w:t>
+      </w:r>
+      <w:r>
+        <w:rPr>
+          <w:lang w:val="en-US"/>
+        </w:rPr>
+        <w:t xml:space="preserve"> values differed by </w:t>
       </w:r>
       <m:oMath>
         <m:r>
@@ -4049,7 +4801,21 @@
         <w:rPr>
           <w:lang w:val="en-US"/>
         </w:rPr>
-        <w:t xml:space="preserve">. We judged these tests to be less suitable for our current purposes than the kernel smoothing method above on the basis that there are plausible distributional differences between adjacent bins (i.e., the distribution of α values is non-uniform, see Figures 1 and 2). Still, we implemented caliper tests as a secondary test for the sake of robustness, see Note 2S and Figures </w:t>
+        <w:t xml:space="preserve">. We judged these tests to be less suitable for our current purposes than the kernel smoothing method above on the basis that there are plausible distributional differences between adjacent bins (i.e., the distribution of </w:t>
+      </w:r>
+      <w:r>
+        <w:rPr>
+          <w:i/>
+          <w:iCs/>
+          <w:lang w:val="en-US"/>
+        </w:rPr>
+        <w:t>α</w:t>
+      </w:r>
+      <w:r>
+        <w:rPr>
+          <w:lang w:val="en-US"/>
+        </w:rPr>
+        <w:t xml:space="preserve"> values is non-uniform, see Figures 1 and 2). Still, we implemented caliper tests as a secondary test for the sake of robustness, see Note 2S and Figures </w:t>
       </w:r>
       <w:r>
         <w:rPr>
@@ -4595,7 +5361,6 @@
       <w:r>
         <w:rPr>
           <w:rStyle w:val="FootnoteReference"/>
-          <w:lang w:val="en-US"/>
         </w:rPr>
         <w:footnoteReference w:id="1"/>
       </w:r>
@@ -4608,7 +5373,6 @@
       <w:r>
         <w:rPr>
           <w:rStyle w:val="FootnoteReference"/>
-          <w:lang w:val="en-US"/>
         </w:rPr>
         <w:footnoteReference w:id="2"/>
       </w:r>
@@ -4763,6 +5527,337 @@
         </w:rPr>
         <w:t xml:space="preserve">. However, ad-hoc measures and ad-hoc modifications to standardized measures may have more pernicious and further-ranging consequences than expected. </w:t>
       </w:r>
+      <w:r>
+        <w:rPr>
+          <w:i/>
+          <w:iCs/>
+          <w:lang w:val="en-US"/>
+        </w:rPr>
+        <w:t>α</w:t>
+      </w:r>
+      <w:r>
+        <w:rPr>
+          <w:lang w:val="en-US"/>
+        </w:rPr>
+        <w:t>-</w:t>
+      </w:r>
+      <w:r>
+        <w:rPr>
+          <w:color w:val="000000"/>
+          <w:lang w:val="en-US"/>
+        </w:rPr>
+        <w:t>ha</w:t>
+      </w:r>
+      <w:r>
+        <w:rPr>
+          <w:lang w:val="en-US"/>
+        </w:rPr>
+        <w:t xml:space="preserve">cking does not just inflate the perceived reliability of our measures but also reduces the replicability of any effects based on those measures, particularly so when techniques to increase </w:t>
+      </w:r>
+      <w:r>
+        <w:rPr>
+          <w:i/>
+          <w:iCs/>
+          <w:lang w:val="en-US"/>
+        </w:rPr>
+        <w:t>α</w:t>
+      </w:r>
+      <w:r>
+        <w:rPr>
+          <w:lang w:val="en-US"/>
+        </w:rPr>
+        <w:t xml:space="preserve"> (e.g., dropping one or more items) remain unreported. Relatedly, statistical power is a function of reliability </w:t>
+      </w:r>
+      <w:r>
+        <w:rPr>
+          <w:lang w:val="en-US"/>
+        </w:rPr>
+        <w:lastRenderedPageBreak/>
+        <w:fldChar w:fldCharType="begin"/>
+      </w:r>
+      <w:r>
+        <w:rPr>
+          <w:lang w:val="en-US"/>
+        </w:rPr>
+        <w:instrText xml:space="preserve"> ADDIN ZOTERO_ITEM CSL_CITATION {"citationID":"OM8wOfwO","properties":{"formattedCitation":"(Heo et al., 2015; Parsons, 2018)","plainCitation":"(Heo et al., 2015; Parsons, 2018)","noteIndex":0},"citationItems":[{"id":8234,"uris":["http://zotero.org/users/1687755/items/I4S49XFR"],"itemData":{"id":8234,"type":"article-journal","abstract":"Background: In countless number of clinical trials, measurements of outcomes rely on instrument questionnaire items which however often suffer measurement error problems which in turn affect statistical power of study designs. The Cronbach alpha or coefficient alpha, here denoted by Cα, can be used as a measure of internal consistency of parallel instrument items that are developed to measure a target unidimensional outcome construct. Scale score for the target construct is often represented by the sum of the item scores. However, power functions based on Cα have been lacking for various study designs.\nMethods: We formulate a statistical model for parallel items to derive power functions as a function of Cα under several study designs. To this end, we assume fixed true score variance assumption as opposed to usual fixed total variance assumption. That assumption is critical and practically relevant to show that smaller measurement errors are inversely associated with higher inter-item correlations, and thus that greater Cα is associated with greater statistical power. We compare the derived theoretical statistical power with empirical power obtained through Monte Carlo simulations for the following comparisons: one-sample comparison of pre- and post-treatment mean differences, two-sample comparison of pre-post mean differences between groups, and two-sample comparison of mean differences between groups.\nResults: It is shown that Cα is the same as a test-retest correlation of the scale scores of parallel items, which enables testing significance of Cα. Closed-form power functions and samples size determination formulas are derived in terms of Cα, for all of the aforementioned comparisons. Power functions are shown to be an increasing function of Cα, regardless of comparison of interest. The derived power functions are well validated by simulation studies that show that the magnitudes of theoretical power are virtually identical to those of the empirical power.\nConclusion: Regardless of research designs or settings, in order to increase statistical power, development and use of instruments with greater Cα, or equivalently with greater inter-item correlations, is crucial for trials that intend to use questionnaire items for measuring research outcomes. Discussion: Further development of the power functions for binary or ordinal item scores and under more general item correlation strutures reflecting more real world situations would be a valuable future study.","container-title":"BMC Medical Research Methodology","DOI":"10.1186/s12874-015-0070-6","ISSN":"1471-2288","issue":"1","language":"en","source":"Crossref","title":"Statistical power as a function of Cronbach alpha of instrument questionnaire items","URL":"http://bmcmedresmethodol.biomedcentral.com/articles/10.1186/s12874-015-0070-6","volume":"15","author":[{"family":"Heo","given":"Moonseong"},{"family":"Kim","given":"Namhee"},{"family":"Faith","given":"Myles S."}],"accessed":{"date-parts":[["2018",8,1]]},"issued":{"date-parts":[["2015",12]]}}},{"id":12642,"uris":["http://zotero.org/users/1687755/items/RQVLYRA9"],"itemData":{"id":12642,"type":"article-journal","abstract":"The relationship between measurement reliability and statistical power is a complex one. Where reliability is defined by classical test theory as the proportion of 'true' variance to total variance (the sum of true score and error variance), power is only functionally related to total variance. Therefore, to explore direct relationships between reliability and power, one must hold either true-score variance or error variance  constant while varying the other. Here, visualisations are used to illustrate the reliability-power relationship under conditions of fixed true-score variance and fixed error variance. From these visualisations, conceptual distinctions between fixing true-score or error variance can be raised. Namely, when true-score variance is fixed, low reliability (and low power) suggests a true effect may be hidden by error. Whereas, when error variance is fixed, high reliability (and low power) may simply suggest a very small effect. I raise several observations I hope will be useful in considering the utility of measurement reliability and it's relationship to effect sizes and statistical power.","container-title":"Preprint","DOI":"10.31234/osf.io/qh5mf","note":"publisher: PsyArXiv","source":"psyarxiv.com","title":"Visualising two approaches to explore reliability-power relationships","URL":"https://psyarxiv.com/qh5mf/","author":[{"family":"Parsons","given":"Sam"}],"accessed":{"date-parts":[["2020",6,12]]},"issued":{"date-parts":[["2018",5,24]]}}}],"schema":"https://github.com/citation-style-language/schema/raw/master/csl-citation.json"} </w:instrText>
+      </w:r>
+      <w:r>
+        <w:rPr>
+          <w:lang w:val="en-US"/>
+        </w:rPr>
+        <w:fldChar w:fldCharType="separate"/>
+      </w:r>
+      <w:r>
+        <w:rPr>
+          <w:lang w:val="en-US"/>
+        </w:rPr>
+        <w:t>(Heo et al., 2015; Parsons, 2018)</w:t>
+      </w:r>
+      <w:r>
+        <w:rPr>
+          <w:lang w:val="en-US"/>
+        </w:rPr>
+        <w:fldChar w:fldCharType="end"/>
+      </w:r>
+      <w:r>
+        <w:rPr>
+          <w:lang w:val="en-US"/>
+        </w:rPr>
+        <w:t xml:space="preserve"> and will be overestimated when </w:t>
+      </w:r>
+      <w:r>
+        <w:rPr>
+          <w:i/>
+          <w:iCs/>
+          <w:lang w:val="en-US"/>
+        </w:rPr>
+        <w:t>α</w:t>
+      </w:r>
+      <w:r>
+        <w:rPr>
+          <w:lang w:val="en-US"/>
+        </w:rPr>
+        <w:t xml:space="preserve"> is inflated. Additionally, given that psychometric meta-analyses adjust for reliability, </w:t>
+      </w:r>
+      <w:r>
+        <w:rPr>
+          <w:i/>
+          <w:iCs/>
+          <w:lang w:val="en-US"/>
+        </w:rPr>
+        <w:t>α</w:t>
+      </w:r>
+      <w:r>
+        <w:rPr>
+          <w:lang w:val="en-US"/>
+        </w:rPr>
+        <w:t xml:space="preserve">-hacking would bias their results </w:t>
+      </w:r>
+      <w:r>
+        <w:rPr>
+          <w:lang w:val="en-US"/>
+        </w:rPr>
+        <w:fldChar w:fldCharType="begin"/>
+      </w:r>
+      <w:r>
+        <w:rPr>
+          <w:lang w:val="en-US"/>
+        </w:rPr>
+        <w:instrText xml:space="preserve"> ADDIN ZOTERO_ITEM CSL_CITATION {"citationID":"4Qk2Bp9P","properties":{"formattedCitation":"(Schmidt &amp; Hunter, 2015; Wiernik &amp; Dahlke, 2020)","plainCitation":"(Schmidt &amp; Hunter, 2015; Wiernik &amp; Dahlke, 2020)","noteIndex":0},"citationItems":[{"id":12790,"uris":["http://zotero.org/groups/2510878/items/L8KXA9HM"],"itemData":{"id":12790,"type":"book","event-place":"1 Oliver's Yard, 55 City Road London EC1Y 1SP","ISBN":"978-1-4522-8689-1","note":"DOI: 10.4135/9781483398105","publisher":"SAGE Publications, Ltd","publisher-place":"1 Oliver's Yard, 55 City Road London EC1Y 1SP","source":"DOI.org (Crossref)","title":"Methods of Meta-Analysis: Correcting Error and Bias in Research Findings","title-short":"Methods of Meta-Analysis","URL":"http://methods.sagepub.com/book/methods-of-meta-analysis-3e","author":[{"family":"Schmidt","given":"Frank L."},{"family":"Hunter","given":"John E."}],"accessed":{"date-parts":[["2020",11,27]]},"issued":{"date-parts":[["2015"]]}},"label":"page"},{"id":15687,"uris":["http://zotero.org/users/1687755/items/EQUTFDMQ"],"itemData":{"id":15687,"type":"article-journal","abstract":"Most published meta-analyses address only artifactual variance due to sampling error and ignore the role of other statistical and psychometric artifacts, such as measurement error variance (due to factors including unreliability of measurements, group misclassification, and variable treatment strength) and selection effects (including range restriction or enhancement and collider biases). These artifacts can have severe biasing effects on the results of individual studies and meta-analyses. Failing to account for these artifacts can lead to inaccurate conclusions about the mean effect size and between-studies effect-size heterogeneity, and can influence the results of meta-regression, publication-bias, and sensitivity analyses. In this article, we provide a brief introduction to the biasing effects of measurement error variance and selection effects and their relevance to a variety of research designs. We describe how to estimate the effects of these artifacts in different research designs and correct for their impacts in primary studies and meta-analyses. We consider meta-analyses of correlations, observational group differences, and experimental effects. We provide R code to implement the corrections described.","container-title":"Advances in Methods and Practices in Psychological Science","DOI":"10.1177/2515245919885611","ISSN":"2515-2459","issue":"1","note":"publisher: SAGE Publications Inc","page":"94-123","source":"SAGE Journals","title":"Obtaining Unbiased Results in Meta-Analysis: The Importance of Correcting for Statistical Artifacts","title-short":"Obtaining Unbiased Results in Meta-Analysis","volume":"3","author":[{"family":"Wiernik","given":"Brenton M."},{"family":"Dahlke","given":"Jeffrey A."}],"issued":{"date-parts":[["2020",3,1]]}}}],"schema":"https://github.com/citation-style-language/schema/raw/master/csl-citation.json"} </w:instrText>
+      </w:r>
+      <w:r>
+        <w:rPr>
+          <w:lang w:val="en-US"/>
+        </w:rPr>
+        <w:fldChar w:fldCharType="separate"/>
+      </w:r>
+      <w:r>
+        <w:rPr>
+          <w:lang w:val="en-US"/>
+        </w:rPr>
+        <w:t>(Schmidt &amp; Hunter, 2015; Wiernik &amp; Dahlke, 2020)</w:t>
+      </w:r>
+      <w:r>
+        <w:rPr>
+          <w:lang w:val="en-US"/>
+        </w:rPr>
+        <w:fldChar w:fldCharType="end"/>
+      </w:r>
+      <w:r>
+        <w:rPr>
+          <w:lang w:val="en-US"/>
+        </w:rPr>
+        <w:t xml:space="preserve">. </w:t>
+      </w:r>
+    </w:p>
+    <w:p>
+      <w:pPr>
+        <w:rPr>
+          <w:lang w:val="en-US"/>
+        </w:rPr>
+      </w:pPr>
+      <w:r>
+        <w:rPr>
+          <w:lang w:val="en-US"/>
+        </w:rPr>
+        <w:t xml:space="preserve">Improvements of the in-sample estimates of </w:t>
+      </w:r>
+      <w:r>
+        <w:rPr>
+          <w:i/>
+          <w:iCs/>
+          <w:lang w:val="en-US"/>
+        </w:rPr>
+        <w:t>α</w:t>
+      </w:r>
+      <w:r>
+        <w:rPr>
+          <w:lang w:val="en-US"/>
+        </w:rPr>
+        <w:t xml:space="preserve"> are not worth the cost of decreased comparability to existing work, unlikely generalization of the </w:t>
+      </w:r>
+      <w:r>
+        <w:rPr>
+          <w:i/>
+          <w:iCs/>
+          <w:lang w:val="en-US"/>
+        </w:rPr>
+        <w:t>α</w:t>
+      </w:r>
+      <w:r>
+        <w:rPr>
+          <w:lang w:val="en-US"/>
+        </w:rPr>
+        <w:t xml:space="preserve"> boost to replication studies, and less accurate estimates of the population value of </w:t>
+      </w:r>
+      <w:r>
+        <w:rPr>
+          <w:i/>
+          <w:iCs/>
+          <w:lang w:val="en-US"/>
+        </w:rPr>
+        <w:t>α</w:t>
+      </w:r>
+      <w:r>
+        <w:rPr>
+          <w:lang w:val="en-US"/>
+        </w:rPr>
+        <w:t xml:space="preserve">. For example, if a scale originally consisted of 7-items and each study dropped two different items in their analysis, then only three items would overlap between studies. This may exacerbate issues of measurement invariance, and may strengthen the appearance of homogeneity of findings while actually inflating their heterogeneity as differently modified measures will decreasingly overlap in their content validity </w:t>
+      </w:r>
+      <w:r>
+        <w:rPr>
+          <w:lang w:val="en-US"/>
+        </w:rPr>
+        <w:fldChar w:fldCharType="begin"/>
+      </w:r>
+      <w:r>
+        <w:rPr>
+          <w:lang w:val="en-US"/>
+        </w:rPr>
+        <w:instrText xml:space="preserve"> ADDIN ZOTERO_ITEM CSL_CITATION {"citationID":"3Ivfin8s","properties":{"formattedCitation":"(see Elson, 2019 for further discussion of this general problem caused by flexible measures)","plainCitation":"(see Elson, 2019 for further discussion of this general problem caused by flexible measures)","noteIndex":0},"citationItems":[{"id":13746,"uris":["http://zotero.org/users/1687755/items/LIEMX6Q7"],"itemData":{"id":13746,"type":"article-journal","abstract":"Research synthesis is based on the assumption that when the same association between constructs is observed repeatedly in a field, the relationship is probably real, even if its exact magnitude can be debated. Yet the probability that the relationship is real is a function not only of recurring results, but also of the quality and consistency of the empirical procedures that produced those results and that any meta-analysis necessarily inherits. Standardized protocols in data collection, analysis, and interpretation are foundations of empiricism and a healthy sign of a discipline’s maturity. I propose that meta-analysis as typically applied in psychology will benefit from complementing aggregation of observed effect sizes with systematic examination of the standardization of the methodology that deterministically produced them. I describe potential units of analysis and offer two examples illustrating the benefits of such efforts. Ideally, this synergetic approach will advance theory by improving the quality of meta-analytic inferences.","container-title":"Advances in Methods and Practices in Psychological Science","DOI":"10.1177/2515245919863296","ISSN":"2515-2459","issue":"4","journalAbbreviation":"Advances in Methods and Practices in Psychological Science","language":"en","note":"publisher: SAGE Publications Inc","page":"350-363","source":"SAGE Journals","title":"Examining Psychological Science Through Systematic Meta-Method Analysis: A Call for Research","title-short":"Examining Psychological Science Through Systematic Meta-Method Analysis","volume":"2","author":[{"family":"Elson","given":"Malte"}],"issued":{"date-parts":[["2019",12,1]]}},"label":"page","prefix":"see","suffix":" for further discussion of this general problem caused by flexible measures"}],"schema":"https://github.com/citation-style-language/schema/raw/master/csl-citation.json"} </w:instrText>
+      </w:r>
+      <w:r>
+        <w:rPr>
+          <w:lang w:val="en-US"/>
+        </w:rPr>
+        <w:fldChar w:fldCharType="separate"/>
+      </w:r>
+      <w:r>
+        <w:rPr>
+          <w:lang w:val="en-US"/>
+        </w:rPr>
+        <w:t>(see Elson, 2019 for further discussion of this general problem caused by flexible measures)</w:t>
+      </w:r>
+      <w:r>
+        <w:rPr>
+          <w:lang w:val="en-US"/>
+        </w:rPr>
+        <w:fldChar w:fldCharType="end"/>
+      </w:r>
+      <w:r>
+        <w:rPr>
+          <w:lang w:val="en-US"/>
+        </w:rPr>
+        <w:t xml:space="preserve">. </w:t>
+      </w:r>
+    </w:p>
+    <w:p>
+      <w:pPr>
+        <w:pStyle w:val="Heading2"/>
+        <w:rPr>
+          <w:lang w:val="en-US"/>
+        </w:rPr>
+      </w:pPr>
+      <w:bookmarkStart w:id="22" w:name="_3icrvkgq8875" w:colFirst="0" w:colLast="0"/>
+      <w:bookmarkEnd w:id="22"/>
+      <w:r>
+        <w:rPr>
+          <w:lang w:val="en-US"/>
+        </w:rPr>
+        <w:t>Limitations</w:t>
+      </w:r>
+    </w:p>
+    <w:p>
+      <w:pPr>
+        <w:rPr>
+          <w:lang w:val="en-US"/>
+        </w:rPr>
+      </w:pPr>
+      <w:r>
+        <w:rPr>
+          <w:lang w:val="en-US"/>
+        </w:rPr>
+        <w:t xml:space="preserve">This study examines biases in reported </w:t>
+      </w:r>
+      <w:r>
+        <w:rPr>
+          <w:i/>
+          <w:iCs/>
+          <w:lang w:val="en-US"/>
+        </w:rPr>
+        <w:t>α</w:t>
+      </w:r>
+      <w:r>
+        <w:rPr>
+          <w:lang w:val="en-US"/>
+        </w:rPr>
+        <w:t xml:space="preserve">s at specific thresholds. These analyses cannot speak to any other, possibly broader forms of bias in reported </w:t>
+      </w:r>
+      <w:r>
+        <w:rPr>
+          <w:i/>
+          <w:iCs/>
+          <w:lang w:val="en-US"/>
+        </w:rPr>
+        <w:t>α</w:t>
+      </w:r>
+      <w:r>
+        <w:rPr>
+          <w:lang w:val="en-US"/>
+        </w:rPr>
+        <w:t xml:space="preserve"> values. The current results represent a first study which attempts to provide one form of evidence that </w:t>
+      </w:r>
+      <w:r>
+        <w:rPr>
+          <w:i/>
+          <w:iCs/>
+          <w:lang w:val="en-US"/>
+        </w:rPr>
+        <w:t>α</w:t>
+      </w:r>
+      <w:r>
+        <w:rPr>
+          <w:lang w:val="en-US"/>
+        </w:rPr>
+        <w:t xml:space="preserve">-hacking occurs. Future research is needed to consider and examine other forms of </w:t>
+      </w:r>
+      <w:r>
+        <w:rPr>
+          <w:i/>
+          <w:iCs/>
+          <w:lang w:val="en-US"/>
+        </w:rPr>
+        <w:t>α</w:t>
+      </w:r>
+      <w:r>
+        <w:rPr>
+          <w:lang w:val="en-US"/>
+        </w:rPr>
+        <w:t xml:space="preserve">-hacking, and to estimate its prevalence and severity. </w:t>
+      </w:r>
+    </w:p>
+    <w:p>
+      <w:pPr>
+        <w:rPr>
+          <w:lang w:val="en-US"/>
+        </w:rPr>
+      </w:pPr>
+      <w:r>
+        <w:rPr>
+          <w:lang w:val="en-US"/>
+        </w:rPr>
+        <w:t xml:space="preserve">The validity of the analysis of the psychology dataset is bounded by the validity of our extraction of </w:t>
+      </w:r>
       <m:oMath>
         <m:r>
           <w:rPr>
@@ -4776,184 +5871,7 @@
         <w:rPr>
           <w:lang w:val="en-US"/>
         </w:rPr>
-        <w:t>-</w:t>
-      </w:r>
-      <w:r>
-        <w:rPr>
-          <w:color w:val="000000"/>
-          <w:lang w:val="en-US"/>
-        </w:rPr>
-        <w:t>ha</w:t>
-      </w:r>
-      <w:r>
-        <w:rPr>
-          <w:lang w:val="en-US"/>
-        </w:rPr>
-        <w:t xml:space="preserve">cking does not just inflate the perceived reliability of our measures but also reduces the replicability of any effects based on those measures, particularly so when techniques to increase α (e.g., dropping one or more items) remain unreported. Relatedly, statistical power is a function of reliability </w:t>
-      </w:r>
-      <w:r>
-        <w:rPr>
-          <w:lang w:val="en-US"/>
-        </w:rPr>
-        <w:lastRenderedPageBreak/>
-        <w:fldChar w:fldCharType="begin"/>
-      </w:r>
-      <w:r>
-        <w:rPr>
-          <w:lang w:val="en-US"/>
-        </w:rPr>
-        <w:instrText xml:space="preserve"> ADDIN ZOTERO_ITEM CSL_CITATION {"citationID":"OM8wOfwO","properties":{"formattedCitation":"(Heo et al., 2015; Parsons, 2018)","plainCitation":"(Heo et al., 2015; Parsons, 2018)","noteIndex":0},"citationItems":[{"id":8234,"uris":["http://zotero.org/users/1687755/items/I4S49XFR"],"itemData":{"id":8234,"type":"article-journal","abstract":"Background: In countless number of clinical trials, measurements of outcomes rely on instrument questionnaire items which however often suffer measurement error problems which in turn affect statistical power of study designs. The Cronbach alpha or coefficient alpha, here denoted by Cα, can be used as a measure of internal consistency of parallel instrument items that are developed to measure a target unidimensional outcome construct. Scale score for the target construct is often represented by the sum of the item scores. However, power functions based on Cα have been lacking for various study designs.\nMethods: We formulate a statistical model for parallel items to derive power functions as a function of Cα under several study designs. To this end, we assume fixed true score variance assumption as opposed to usual fixed total variance assumption. That assumption is critical and practically relevant to show that smaller measurement errors are inversely associated with higher inter-item correlations, and thus that greater Cα is associated with greater statistical power. We compare the derived theoretical statistical power with empirical power obtained through Monte Carlo simulations for the following comparisons: one-sample comparison of pre- and post-treatment mean differences, two-sample comparison of pre-post mean differences between groups, and two-sample comparison of mean differences between groups.\nResults: It is shown that Cα is the same as a test-retest correlation of the scale scores of parallel items, which enables testing significance of Cα. Closed-form power functions and samples size determination formulas are derived in terms of Cα, for all of the aforementioned comparisons. Power functions are shown to be an increasing function of Cα, regardless of comparison of interest. The derived power functions are well validated by simulation studies that show that the magnitudes of theoretical power are virtually identical to those of the empirical power.\nConclusion: Regardless of research designs or settings, in order to increase statistical power, development and use of instruments with greater Cα, or equivalently with greater inter-item correlations, is crucial for trials that intend to use questionnaire items for measuring research outcomes. Discussion: Further development of the power functions for binary or ordinal item scores and under more general item correlation strutures reflecting more real world situations would be a valuable future study.","container-title":"BMC Medical Research Methodology","DOI":"10.1186/s12874-015-0070-6","ISSN":"1471-2288","issue":"1","language":"en","source":"Crossref","title":"Statistical power as a function of Cronbach alpha of instrument questionnaire items","URL":"http://bmcmedresmethodol.biomedcentral.com/articles/10.1186/s12874-015-0070-6","volume":"15","author":[{"family":"Heo","given":"Moonseong"},{"family":"Kim","given":"Namhee"},{"family":"Faith","given":"Myles S."}],"accessed":{"date-parts":[["2018",8,1]]},"issued":{"date-parts":[["2015",12]]}}},{"id":12642,"uris":["http://zotero.org/users/1687755/items/RQVLYRA9"],"itemData":{"id":12642,"type":"article-journal","abstract":"The relationship between measurement reliability and statistical power is a complex one. Where reliability is defined by classical test theory as the proportion of 'true' variance to total variance (the sum of true score and error variance), power is only functionally related to total variance. Therefore, to explore direct relationships between reliability and power, one must hold either true-score variance or error variance  constant while varying the other. Here, visualisations are used to illustrate the reliability-power relationship under conditions of fixed true-score variance and fixed error variance. From these visualisations, conceptual distinctions between fixing true-score or error variance can be raised. Namely, when true-score variance is fixed, low reliability (and low power) suggests a true effect may be hidden by error. Whereas, when error variance is fixed, high reliability (and low power) may simply suggest a very small effect. I raise several observations I hope will be useful in considering the utility of measurement reliability and it's relationship to effect sizes and statistical power.","container-title":"Preprint","DOI":"10.31234/osf.io/qh5mf","note":"publisher: PsyArXiv","source":"psyarxiv.com","title":"Visualising two approaches to explore reliability-power relationships","URL":"https://psyarxiv.com/qh5mf/","author":[{"family":"Parsons","given":"Sam"}],"accessed":{"date-parts":[["2020",6,12]]},"issued":{"date-parts":[["2018",5,24]]}}}],"schema":"https://github.com/citation-style-language/schema/raw/master/csl-citation.json"} </w:instrText>
-      </w:r>
-      <w:r>
-        <w:rPr>
-          <w:lang w:val="en-US"/>
-        </w:rPr>
-        <w:fldChar w:fldCharType="separate"/>
-      </w:r>
-      <w:r>
-        <w:rPr>
-          <w:lang w:val="en-US"/>
-        </w:rPr>
-        <w:t>(Heo et al., 2015; Parsons, 2018)</w:t>
-      </w:r>
-      <w:r>
-        <w:rPr>
-          <w:lang w:val="en-US"/>
-        </w:rPr>
-        <w:fldChar w:fldCharType="end"/>
-      </w:r>
-      <w:r>
-        <w:rPr>
-          <w:lang w:val="en-US"/>
-        </w:rPr>
-        <w:t xml:space="preserve"> and will be overestimated when α is inflated. Additionally, given that psychometric meta-analyses adjust for reliability, α-hacking would bias their results </w:t>
-      </w:r>
-      <w:r>
-        <w:rPr>
-          <w:lang w:val="en-US"/>
-        </w:rPr>
-        <w:fldChar w:fldCharType="begin"/>
-      </w:r>
-      <w:r>
-        <w:rPr>
-          <w:lang w:val="en-US"/>
-        </w:rPr>
-        <w:instrText xml:space="preserve"> ADDIN ZOTERO_ITEM CSL_CITATION {"citationID":"4Qk2Bp9P","properties":{"formattedCitation":"(Schmidt &amp; Hunter, 2015; Wiernik &amp; Dahlke, 2020)","plainCitation":"(Schmidt &amp; Hunter, 2015; Wiernik &amp; Dahlke, 2020)","noteIndex":0},"citationItems":[{"id":12790,"uris":["http://zotero.org/groups/2510878/items/L8KXA9HM"],"itemData":{"id":12790,"type":"book","event-place":"1 Oliver's Yard, 55 City Road London EC1Y 1SP","ISBN":"978-1-4522-8689-1","note":"DOI: 10.4135/9781483398105","publisher":"SAGE Publications, Ltd","publisher-place":"1 Oliver's Yard, 55 City Road London EC1Y 1SP","source":"DOI.org (Crossref)","title":"Methods of Meta-Analysis: Correcting Error and Bias in Research Findings","title-short":"Methods of Meta-Analysis","URL":"http://methods.sagepub.com/book/methods-of-meta-analysis-3e","author":[{"family":"Schmidt","given":"Frank L."},{"family":"Hunter","given":"John E."}],"accessed":{"date-parts":[["2020",11,27]]},"issued":{"date-parts":[["2015"]]}},"label":"page"},{"id":15687,"uris":["http://zotero.org/users/1687755/items/EQUTFDMQ"],"itemData":{"id":15687,"type":"article-journal","abstract":"Most published meta-analyses address only artifactual variance due to sampling error and ignore the role of other statistical and psychometric artifacts, such as measurement error variance (due to factors including unreliability of measurements, group misclassification, and variable treatment strength) and selection effects (including range restriction or enhancement and collider biases). These artifacts can have severe biasing effects on the results of individual studies and meta-analyses. Failing to account for these artifacts can lead to inaccurate conclusions about the mean effect size and between-studies effect-size heterogeneity, and can influence the results of meta-regression, publication-bias, and sensitivity analyses. In this article, we provide a brief introduction to the biasing effects of measurement error variance and selection effects and their relevance to a variety of research designs. We describe how to estimate the effects of these artifacts in different research designs and correct for their impacts in primary studies and meta-analyses. We consider meta-analyses of correlations, observational group differences, and experimental effects. We provide R code to implement the corrections described.","container-title":"Advances in Methods and Practices in Psychological Science","DOI":"10.1177/2515245919885611","ISSN":"2515-2459","issue":"1","note":"publisher: SAGE Publications Inc","page":"94-123","source":"SAGE Journals","title":"Obtaining Unbiased Results in Meta-Analysis: The Importance of Correcting for Statistical Artifacts","title-short":"Obtaining Unbiased Results in Meta-Analysis","volume":"3","author":[{"family":"Wiernik","given":"Brenton M."},{"family":"Dahlke","given":"Jeffrey A."}],"issued":{"date-parts":[["2020",3,1]]}}}],"schema":"https://github.com/citation-style-language/schema/raw/master/csl-citation.json"} </w:instrText>
-      </w:r>
-      <w:r>
-        <w:rPr>
-          <w:lang w:val="en-US"/>
-        </w:rPr>
-        <w:fldChar w:fldCharType="separate"/>
-      </w:r>
-      <w:r>
-        <w:rPr>
-          <w:lang w:val="en-US"/>
-        </w:rPr>
-        <w:t>(Schmidt &amp; Hunter, 2015; Wiernik &amp; Dahlke, 2020)</w:t>
-      </w:r>
-      <w:r>
-        <w:rPr>
-          <w:lang w:val="en-US"/>
-        </w:rPr>
-        <w:fldChar w:fldCharType="end"/>
-      </w:r>
-      <w:r>
-        <w:rPr>
-          <w:lang w:val="en-US"/>
-        </w:rPr>
-        <w:t xml:space="preserve">. </w:t>
-      </w:r>
-    </w:p>
-    <w:p>
-      <w:pPr>
-        <w:rPr>
-          <w:lang w:val="en-US"/>
-        </w:rPr>
-      </w:pPr>
-      <w:r>
-        <w:rPr>
-          <w:lang w:val="en-US"/>
-        </w:rPr>
-        <w:t xml:space="preserve">Improvements of the in-sample estimates of α are not worth the cost of decreased comparability to existing work, unlikely generalization of the α boost to replication studies, and less accurate estimates of the population value of α. For example, if a scale originally consisted of 7-items and each study dropped two different items in their analysis, then only three items would overlap between studies. This may exacerbate issues of measurement invariance, and may strengthen the appearance of homogeneity of findings while actually inflating their heterogeneity as differently modified measures will decreasingly overlap in their content validity </w:t>
-      </w:r>
-      <w:r>
-        <w:rPr>
-          <w:lang w:val="en-US"/>
-        </w:rPr>
-        <w:fldChar w:fldCharType="begin"/>
-      </w:r>
-      <w:r>
-        <w:rPr>
-          <w:lang w:val="en-US"/>
-        </w:rPr>
-        <w:instrText xml:space="preserve"> ADDIN ZOTERO_ITEM CSL_CITATION {"citationID":"3Ivfin8s","properties":{"formattedCitation":"(see Elson, 2019 for further discussion of this general problem caused by flexible measures)","plainCitation":"(see Elson, 2019 for further discussion of this general problem caused by flexible measures)","noteIndex":0},"citationItems":[{"id":13746,"uris":["http://zotero.org/users/1687755/items/LIEMX6Q7"],"itemData":{"id":13746,"type":"article-journal","abstract":"Research synthesis is based on the assumption that when the same association between constructs is observed repeatedly in a field, the relationship is probably real, even if its exact magnitude can be debated. Yet the probability that the relationship is real is a function not only of recurring results, but also of the quality and consistency of the empirical procedures that produced those results and that any meta-analysis necessarily inherits. Standardized protocols in data collection, analysis, and interpretation are foundations of empiricism and a healthy sign of a discipline’s maturity. I propose that meta-analysis as typically applied in psychology will benefit from complementing aggregation of observed effect sizes with systematic examination of the standardization of the methodology that deterministically produced them. I describe potential units of analysis and offer two examples illustrating the benefits of such efforts. Ideally, this synergetic approach will advance theory by improving the quality of meta-analytic inferences.","container-title":"Advances in Methods and Practices in Psychological Science","DOI":"10.1177/2515245919863296","ISSN":"2515-2459","issue":"4","journalAbbreviation":"Advances in Methods and Practices in Psychological Science","language":"en","note":"publisher: SAGE Publications Inc","page":"350-363","source":"SAGE Journals","title":"Examining Psychological Science Through Systematic Meta-Method Analysis: A Call for Research","title-short":"Examining Psychological Science Through Systematic Meta-Method Analysis","volume":"2","author":[{"family":"Elson","given":"Malte"}],"issued":{"date-parts":[["2019",12,1]]}},"label":"page","prefix":"see","suffix":" for further discussion of this general problem caused by flexible measures"}],"schema":"https://github.com/citation-style-language/schema/raw/master/csl-citation.json"} </w:instrText>
-      </w:r>
-      <w:r>
-        <w:rPr>
-          <w:lang w:val="en-US"/>
-        </w:rPr>
-        <w:fldChar w:fldCharType="separate"/>
-      </w:r>
-      <w:r>
-        <w:rPr>
-          <w:lang w:val="en-US"/>
-        </w:rPr>
-        <w:t>(see Elson, 2019 for further discussion of this general problem caused by flexible measures)</w:t>
-      </w:r>
-      <w:r>
-        <w:rPr>
-          <w:lang w:val="en-US"/>
-        </w:rPr>
-        <w:fldChar w:fldCharType="end"/>
-      </w:r>
-      <w:r>
-        <w:rPr>
-          <w:lang w:val="en-US"/>
-        </w:rPr>
-        <w:t xml:space="preserve">. </w:t>
-      </w:r>
-    </w:p>
-    <w:p>
-      <w:pPr>
-        <w:pStyle w:val="Heading2"/>
-        <w:rPr>
-          <w:lang w:val="en-US"/>
-        </w:rPr>
-      </w:pPr>
-      <w:bookmarkStart w:id="22" w:name="_3icrvkgq8875" w:colFirst="0" w:colLast="0"/>
-      <w:bookmarkEnd w:id="22"/>
-      <w:r>
-        <w:rPr>
-          <w:lang w:val="en-US"/>
-        </w:rPr>
-        <w:t>Limitations</w:t>
-      </w:r>
-    </w:p>
-    <w:p>
-      <w:pPr>
-        <w:rPr>
-          <w:lang w:val="en-US"/>
-        </w:rPr>
-      </w:pPr>
-      <w:r>
-        <w:rPr>
-          <w:lang w:val="en-US"/>
-        </w:rPr>
-        <w:t xml:space="preserve">This study examines biases in reported αs at specific thresholds. These analyses cannot speak to any other, possibly broader forms of bias in reported α values. The current results represent a first study which attempts to provide one form of evidence that α-hacking occurs. Future research is needed to consider and examine other forms of α-hacking, and to estimate its prevalence and severity. </w:t>
-      </w:r>
-    </w:p>
-    <w:p>
-      <w:pPr>
-        <w:rPr>
-          <w:lang w:val="en-US"/>
-        </w:rPr>
-      </w:pPr>
-      <w:r>
-        <w:rPr>
-          <w:lang w:val="en-US"/>
-        </w:rPr>
-        <w:t xml:space="preserve">The validity of the analysis of the psychology dataset is bounded by the validity of our extraction of </w:t>
+        <w:t xml:space="preserve"> estimates and exclusion of all non-</w:t>
       </w:r>
       <m:oMath>
         <m:r>
@@ -4968,7 +5886,111 @@
         <w:rPr>
           <w:lang w:val="en-US"/>
         </w:rPr>
-        <w:t xml:space="preserve"> estimates and exclusion of all non-</w:t>
+        <w:t xml:space="preserve"> estimates. Our extraction method therefore prioritized specificity over sensitivity at the level of individual estimates. Although, separately, it should be noted that our approach cannot distinguish between multiple estimates taken from the sample (e.g., </w:t>
+      </w:r>
+      <w:r>
+        <w:rPr>
+          <w:i/>
+          <w:iCs/>
+          <w:lang w:val="en-US"/>
+        </w:rPr>
+        <w:t>α</w:t>
+      </w:r>
+      <w:r>
+        <w:rPr>
+          <w:lang w:val="en-US"/>
+        </w:rPr>
+        <w:t xml:space="preserve"> calculated using the full scale and then after dropping an item). On the one hand, this could result in unmodeled dependencies among the data. On the other hand, if items were dropped (or other post hoc modifications were made to </w:t>
+      </w:r>
+      <w:r>
+        <w:rPr>
+          <w:lang w:val="en-US"/>
+        </w:rPr>
+        <w:lastRenderedPageBreak/>
+        <w:t xml:space="preserve">the scale) in order to increase </w:t>
+      </w:r>
+      <w:r>
+        <w:rPr>
+          <w:i/>
+          <w:iCs/>
+          <w:lang w:val="en-US"/>
+        </w:rPr>
+        <w:t>α</w:t>
+      </w:r>
+      <w:r>
+        <w:rPr>
+          <w:lang w:val="en-US"/>
+        </w:rPr>
+        <w:t xml:space="preserve"> to meet the rule-of-thumb thresholds, this would be appropriately captured by our analyses (e.g., excesses at the thresholds due to </w:t>
+      </w:r>
+      <w:r>
+        <w:rPr>
+          <w:i/>
+          <w:iCs/>
+          <w:lang w:val="en-US"/>
+        </w:rPr>
+        <w:t>α</w:t>
+      </w:r>
+      <w:r>
+        <w:rPr>
+          <w:lang w:val="en-US"/>
+        </w:rPr>
+        <w:t xml:space="preserve">-hacking).This approach was additionally limited by the lack of standardized reporting practices for </w:t>
+      </w:r>
+      <w:r>
+        <w:rPr>
+          <w:i/>
+          <w:iCs/>
+          <w:lang w:val="en-US"/>
+        </w:rPr>
+        <w:t>α</w:t>
+      </w:r>
+      <w:r>
+        <w:rPr>
+          <w:lang w:val="en-US"/>
+        </w:rPr>
+        <w:t xml:space="preserve"> in comparison to </w:t>
+      </w:r>
+      <w:r>
+        <w:rPr>
+          <w:i/>
+          <w:lang w:val="en-US"/>
+        </w:rPr>
+        <w:t>p</w:t>
+      </w:r>
+      <w:r>
+        <w:rPr>
+          <w:lang w:val="en-US"/>
+        </w:rPr>
+        <w:t xml:space="preserve"> values. While we have high confidence that only valid estimates of </w:t>
+      </w:r>
+      <w:r>
+        <w:rPr>
+          <w:i/>
+          <w:iCs/>
+          <w:lang w:val="en-US"/>
+        </w:rPr>
+        <w:t>α</w:t>
+      </w:r>
+      <w:r>
+        <w:rPr>
+          <w:lang w:val="en-US"/>
+        </w:rPr>
+        <w:t xml:space="preserve"> were included in the final dataset, this was at the sacrifice of sensitivity. Many potentially valid but unclear or difficult to extract </w:t>
+      </w:r>
+      <w:r>
+        <w:rPr>
+          <w:i/>
+          <w:iCs/>
+          <w:lang w:val="en-US"/>
+        </w:rPr>
+        <w:t>α</w:t>
+      </w:r>
+      <w:r>
+        <w:rPr>
+          <w:lang w:val="en-US"/>
+        </w:rPr>
+        <w:t xml:space="preserve"> values were excluded. It is possible that this extraction method was biased in some way. Inferences about the true distribution of </w:t>
       </w:r>
       <m:oMath>
         <m:r>
@@ -4983,27 +6005,7 @@
         <w:rPr>
           <w:lang w:val="en-US"/>
         </w:rPr>
-        <w:t xml:space="preserve"> estimates. Our extraction method therefore prioritized specificity over sensitivity at the level of individual estimates. Although, separately, it should be noted that our approach cannot distinguish between multiple estimates taken from the sample (e.g., α calculated using the full scale and then after dropping an item). On the one hand, this could result in unmodeled dependencies among the data. On the other hand, if items were dropped (or other post hoc modifications were made to </w:t>
-      </w:r>
-      <w:r>
-        <w:rPr>
-          <w:lang w:val="en-US"/>
-        </w:rPr>
-        <w:lastRenderedPageBreak/>
-        <w:t xml:space="preserve">the scale) in order to increase α to meet the rule-of-thumb thresholds, this would be appropriately captured by our analyses (e.g., excesses at the thresholds due to α-hacking).This approach was additionally limited by the lack of standardized reporting practices for α in comparison to </w:t>
-      </w:r>
-      <w:r>
-        <w:rPr>
-          <w:i/>
-          <w:lang w:val="en-US"/>
-        </w:rPr>
-        <w:t>p</w:t>
-      </w:r>
-      <w:r>
-        <w:rPr>
-          <w:lang w:val="en-US"/>
-        </w:rPr>
-        <w:t xml:space="preserve"> values. While we have high confidence that only valid estimates of α were included in the final dataset, this was at the sacrifice of sensitivity. Many potentially valid but unclear or difficult to extract α values were excluded. It is possible that this extraction method was biased in some way. Inferences about the true distribution of </w:t>
+        <w:t xml:space="preserve"> values in the psychology literature should therefore be made with caution. However, the I/O dataset does not suffer from this issue due to its very different extraction method and the more standardized nature of </w:t>
       </w:r>
       <m:oMath>
         <m:r>
@@ -5018,7 +6020,176 @@
         <w:rPr>
           <w:lang w:val="en-US"/>
         </w:rPr>
-        <w:t xml:space="preserve"> values in the psychology literature should therefore be made with caution. However, the I/O dataset does not suffer from this issue due to its very different extraction method and the more standardized nature of </w:t>
+        <w:t xml:space="preserve"> reporting in those journals (i.e., in the diagonals of correlation tables). The fact that evidence of </w:t>
+      </w:r>
+      <w:r>
+        <w:rPr>
+          <w:i/>
+          <w:iCs/>
+          <w:lang w:val="en-US"/>
+        </w:rPr>
+        <w:t>α</w:t>
+      </w:r>
+      <w:r>
+        <w:rPr>
+          <w:lang w:val="en-US"/>
+        </w:rPr>
+        <w:t xml:space="preserve"> hacking was found in both databases, using very different extraction methods, increases our confidence in the results. </w:t>
+      </w:r>
+    </w:p>
+    <w:p>
+      <w:pPr>
+        <w:rPr>
+          <w:lang w:val="en-US"/>
+        </w:rPr>
+      </w:pPr>
+      <w:r>
+        <w:rPr>
+          <w:lang w:val="en-US"/>
+        </w:rPr>
+        <w:t xml:space="preserve">It is important to acknowledge that we studied reported </w:t>
+      </w:r>
+      <w:r>
+        <w:rPr>
+          <w:i/>
+          <w:iCs/>
+          <w:lang w:val="en-US"/>
+        </w:rPr>
+        <w:t>α</w:t>
+      </w:r>
+      <w:r>
+        <w:rPr>
+          <w:lang w:val="en-US"/>
+        </w:rPr>
+        <w:t xml:space="preserve"> values, which may not represent the full sample of reliability estimates from the measures employed in the component studies. The reported values may be distorted in ways other than </w:t>
+      </w:r>
+      <w:r>
+        <w:rPr>
+          <w:i/>
+          <w:iCs/>
+          <w:lang w:val="en-US"/>
+        </w:rPr>
+        <w:t>α</w:t>
+      </w:r>
+      <w:r>
+        <w:rPr>
+          <w:lang w:val="en-US"/>
+        </w:rPr>
+        <w:t xml:space="preserve">-hacking around the thresholds, for example: (1) not calculating reliability estimates, which is more common in stimulus-response laboratory tasks than self-report scales and which can hide very low reliability </w:t>
+      </w:r>
+      <w:r>
+        <w:rPr>
+          <w:lang w:val="en-US"/>
+        </w:rPr>
+        <w:fldChar w:fldCharType="begin"/>
+      </w:r>
+      <w:r>
+        <w:rPr>
+          <w:lang w:val="en-US"/>
+        </w:rPr>
+        <w:instrText xml:space="preserve"> ADDIN ZOTERO_ITEM CSL_CITATION {"citationID":"s3IOryaR","properties":{"formattedCitation":"(Lilienfeld &amp; Strother, 2020)","plainCitation":"(Lilienfeld &amp; Strother, 2020)","noteIndex":0},"citationItems":[{"id":15042,"uris":["http://zotero.org/users/1687755/items/A5EH7S6X"],"itemData":{"id":15042,"type":"article-journal","abstract":"Although there are surely multiple contributors to the replication crisis in psychology, one largely unappreciated source is a neglect of basic principles of measurement. We consider 4 sacred cows—widely shared and rarely questioned assumptions—in psychological measurement that may fuel the replicability crisis by contributing to questionable measurement practices. These 4 sacred cows are: (a) we can safely rely on the name of a measure to infer its content; (b) reliability is not a major concern for laboratory measures; (c) using measures that are difficult to collect obviates the need for large sample sizes; and (d) convergent validity data afford sufficient evidence for construct validity. For items a and d, we provide provisional data from recent psychological journals that support our assertion that such beliefs are prevalent among authors. To enhance the replicability of psychological science, researchers will need to become vigilant against erroneous assumptions regarding both the psychometric properties of their measures and the implications of these psychometric properties for their studies. (PsycInfo Database Record (c) 2022 APA, all rights reserved)","container-title":"Canadian Psychology / Psychologie canadienne","DOI":"10.1037/cap0000236","ISSN":"1878-7304","note":"publisher-place: US\npublisher: Educational Publishing Foundation","page":"281-288","source":"APA PsycNet","title":"Psychological measurement and the replication crisis: Four sacred cows","title-short":"Psychological measurement and the replication crisis","volume":"61","author":[{"family":"Lilienfeld","given":"Scott O."},{"family":"Strother","given":"Adele N."}],"issued":{"date-parts":[["2020"]]}}}],"schema":"https://github.com/citation-style-language/schema/raw/master/csl-citation.json"} </w:instrText>
+      </w:r>
+      <w:r>
+        <w:rPr>
+          <w:lang w:val="en-US"/>
+        </w:rPr>
+        <w:fldChar w:fldCharType="separate"/>
+      </w:r>
+      <w:r>
+        <w:rPr>
+          <w:lang w:val="en-US"/>
+        </w:rPr>
+        <w:t>(Lilienfeld &amp; Strother, 2020)</w:t>
+      </w:r>
+      <w:r>
+        <w:rPr>
+          <w:lang w:val="en-US"/>
+        </w:rPr>
+        <w:fldChar w:fldCharType="end"/>
+      </w:r>
+      <w:r>
+        <w:rPr>
+          <w:lang w:val="en-US"/>
+        </w:rPr>
+        <w:t xml:space="preserve">; (2) under-reporting of </w:t>
+      </w:r>
+      <w:r>
+        <w:rPr>
+          <w:i/>
+          <w:iCs/>
+          <w:lang w:val="en-US"/>
+        </w:rPr>
+        <w:t>α</w:t>
+      </w:r>
+      <w:r>
+        <w:rPr>
+          <w:lang w:val="en-US"/>
+        </w:rPr>
+        <w:t xml:space="preserve"> values </w:t>
+      </w:r>
+      <w:r>
+        <w:rPr>
+          <w:lang w:val="en-US"/>
+        </w:rPr>
+        <w:fldChar w:fldCharType="begin"/>
+      </w:r>
+      <w:r>
+        <w:rPr>
+          <w:lang w:val="en-US"/>
+        </w:rPr>
+        <w:instrText xml:space="preserve"> ADDIN ZOTERO_ITEM CSL_CITATION {"citationID":"Qr8uQu86","properties":{"formattedCitation":"(Flake et al., 2017)","plainCitation":"(Flake et al., 2017)","noteIndex":0},"citationItems":[{"id":8055,"uris":["http://zotero.org/users/1687755/items/X2WI56UZ"],"itemData":{"id":8055,"type":"article-journal","abstract":"The verity of results about a psychological construct hinges on the validity of its measurement, making construct validation a fundamental methodology to the scientific process. We reviewed a representative sample of articles published in the Journal of Personality and Social Psychology for construct validity evidence. We report that latent variable measurement, in which responses to items are used to represent a construct, is pervasive in social and personality research. However, the field does not appear to be engaged in best practices for ongoing construct validation. We found that validity evidence of existing and author-developed scales was lacking, with coefficient a often being the only psychometric evidence reported. We provide a discussion of why the construct validation framework is important for social and personality researchers and recommendations for improving practice.","container-title":"Social Psychological and Personality Science","DOI":"10.1177/1948550617693063","ISSN":"1948-5506, 1948-5514","issue":"4","language":"en","page":"370-378","source":"Crossref","title":"Construct Validation in Social and Personality Research: Current Practice and Recommendations","title-short":"Construct Validation in Social and Personality Research","volume":"8","author":[{"family":"Flake","given":"J. K."},{"family":"Pek","given":"Jolynn"},{"family":"Hehman","given":"Eric"}],"issued":{"date-parts":[["2017",5]]}}}],"schema":"https://github.com/citation-style-language/schema/raw/master/csl-citation.json"} </w:instrText>
+      </w:r>
+      <w:r>
+        <w:rPr>
+          <w:lang w:val="en-US"/>
+        </w:rPr>
+        <w:fldChar w:fldCharType="separate"/>
+      </w:r>
+      <w:r>
+        <w:rPr>
+          <w:lang w:val="en-US"/>
+        </w:rPr>
+        <w:t>(Flake et al., 2017)</w:t>
+      </w:r>
+      <w:r>
+        <w:rPr>
+          <w:lang w:val="en-US"/>
+        </w:rPr>
+        <w:fldChar w:fldCharType="end"/>
+      </w:r>
+      <w:r>
+        <w:rPr>
+          <w:lang w:val="en-US"/>
+        </w:rPr>
+        <w:t xml:space="preserve">; or (3) opportunistically switching to other metrics of reliability (e.g., McDonald’s </w:t>
+      </w:r>
+      <m:oMath>
+        <m:r>
+          <w:rPr>
+            <w:rFonts w:ascii="Cambria Math" w:hAnsi="Cambria Math"/>
+            <w:lang w:val="en-US"/>
+          </w:rPr>
+          <m:t>ω</m:t>
+        </m:r>
+      </m:oMath>
+      <w:r>
+        <w:rPr>
+          <w:lang w:val="en-US"/>
+        </w:rPr>
+        <w:t xml:space="preserve">, ICC, or split-half reliability). </w:t>
+      </w:r>
+    </w:p>
+    <w:p>
+      <w:pPr>
+        <w:rPr>
+          <w:lang w:val="en-US"/>
+        </w:rPr>
+      </w:pPr>
+      <w:r>
+        <w:rPr>
+          <w:lang w:val="en-US"/>
+        </w:rPr>
+        <w:t xml:space="preserve">Our analyses are also limited to distortions at the thresholds. We can say little about the distribution of reported </w:t>
       </w:r>
       <m:oMath>
         <m:r>
@@ -5033,120 +6204,7 @@
         <w:rPr>
           <w:lang w:val="en-US"/>
         </w:rPr>
-        <w:t xml:space="preserve"> reporting in those journals (i.e., in the diagonals of correlation tables). The fact that evidence of α hacking was found in both databases, using very different extraction methods, increases our confidence in the results. </w:t>
-      </w:r>
-    </w:p>
-    <w:p>
-      <w:pPr>
-        <w:rPr>
-          <w:lang w:val="en-US"/>
-        </w:rPr>
-      </w:pPr>
-      <w:r>
-        <w:rPr>
-          <w:lang w:val="en-US"/>
-        </w:rPr>
-        <w:t xml:space="preserve">It is important to acknowledge that we studied reported α values, which may not represent the full sample of reliability estimates from the measures employed in the component studies. The reported values may be distorted in ways other than α-hacking around the thresholds, for example: (1) not calculating reliability estimates, which is more common in stimulus-response laboratory tasks than self-report scales and which can hide very low reliability </w:t>
-      </w:r>
-      <w:r>
-        <w:rPr>
-          <w:lang w:val="en-US"/>
-        </w:rPr>
-        <w:fldChar w:fldCharType="begin"/>
-      </w:r>
-      <w:r>
-        <w:rPr>
-          <w:lang w:val="en-US"/>
-        </w:rPr>
-        <w:instrText xml:space="preserve"> ADDIN ZOTERO_ITEM CSL_CITATION {"citationID":"s3IOryaR","properties":{"formattedCitation":"(Lilienfeld &amp; Strother, 2020)","plainCitation":"(Lilienfeld &amp; Strother, 2020)","noteIndex":0},"citationItems":[{"id":15042,"uris":["http://zotero.org/users/1687755/items/A5EH7S6X"],"itemData":{"id":15042,"type":"article-journal","abstract":"Although there are surely multiple contributors to the replication crisis in psychology, one largely unappreciated source is a neglect of basic principles of measurement. We consider 4 sacred cows—widely shared and rarely questioned assumptions—in psychological measurement that may fuel the replicability crisis by contributing to questionable measurement practices. These 4 sacred cows are: (a) we can safely rely on the name of a measure to infer its content; (b) reliability is not a major concern for laboratory measures; (c) using measures that are difficult to collect obviates the need for large sample sizes; and (d) convergent validity data afford sufficient evidence for construct validity. For items a and d, we provide provisional data from recent psychological journals that support our assertion that such beliefs are prevalent among authors. To enhance the replicability of psychological science, researchers will need to become vigilant against erroneous assumptions regarding both the psychometric properties of their measures and the implications of these psychometric properties for their studies. (PsycInfo Database Record (c) 2022 APA, all rights reserved)","container-title":"Canadian Psychology / Psychologie canadienne","DOI":"10.1037/cap0000236","ISSN":"1878-7304","note":"publisher-place: US\npublisher: Educational Publishing Foundation","page":"281-288","source":"APA PsycNet","title":"Psychological measurement and the replication crisis: Four sacred cows","title-short":"Psychological measurement and the replication crisis","volume":"61","author":[{"family":"Lilienfeld","given":"Scott O."},{"family":"Strother","given":"Adele N."}],"issued":{"date-parts":[["2020"]]}}}],"schema":"https://github.com/citation-style-language/schema/raw/master/csl-citation.json"} </w:instrText>
-      </w:r>
-      <w:r>
-        <w:rPr>
-          <w:lang w:val="en-US"/>
-        </w:rPr>
-        <w:fldChar w:fldCharType="separate"/>
-      </w:r>
-      <w:r>
-        <w:rPr>
-          <w:lang w:val="en-US"/>
-        </w:rPr>
-        <w:t>(Lilienfeld &amp; Strother, 2020)</w:t>
-      </w:r>
-      <w:r>
-        <w:rPr>
-          <w:lang w:val="en-US"/>
-        </w:rPr>
-        <w:fldChar w:fldCharType="end"/>
-      </w:r>
-      <w:r>
-        <w:rPr>
-          <w:lang w:val="en-US"/>
-        </w:rPr>
-        <w:t xml:space="preserve">; (2) under-reporting of α values </w:t>
-      </w:r>
-      <w:r>
-        <w:rPr>
-          <w:lang w:val="en-US"/>
-        </w:rPr>
-        <w:fldChar w:fldCharType="begin"/>
-      </w:r>
-      <w:r>
-        <w:rPr>
-          <w:lang w:val="en-US"/>
-        </w:rPr>
-        <w:instrText xml:space="preserve"> ADDIN ZOTERO_ITEM CSL_CITATION {"citationID":"Qr8uQu86","properties":{"formattedCitation":"(Flake et al., 2017)","plainCitation":"(Flake et al., 2017)","noteIndex":0},"citationItems":[{"id":8055,"uris":["http://zotero.org/users/1687755/items/X2WI56UZ"],"itemData":{"id":8055,"type":"article-journal","abstract":"The verity of results about a psychological construct hinges on the validity of its measurement, making construct validation a fundamental methodology to the scientific process. We reviewed a representative sample of articles published in the Journal of Personality and Social Psychology for construct validity evidence. We report that latent variable measurement, in which responses to items are used to represent a construct, is pervasive in social and personality research. However, the field does not appear to be engaged in best practices for ongoing construct validation. We found that validity evidence of existing and author-developed scales was lacking, with coefficient a often being the only psychometric evidence reported. We provide a discussion of why the construct validation framework is important for social and personality researchers and recommendations for improving practice.","container-title":"Social Psychological and Personality Science","DOI":"10.1177/1948550617693063","ISSN":"1948-5506, 1948-5514","issue":"4","language":"en","page":"370-378","source":"Crossref","title":"Construct Validation in Social and Personality Research: Current Practice and Recommendations","title-short":"Construct Validation in Social and Personality Research","volume":"8","author":[{"family":"Flake","given":"J. K."},{"family":"Pek","given":"Jolynn"},{"family":"Hehman","given":"Eric"}],"issued":{"date-parts":[["2017",5]]}}}],"schema":"https://github.com/citation-style-language/schema/raw/master/csl-citation.json"} </w:instrText>
-      </w:r>
-      <w:r>
-        <w:rPr>
-          <w:lang w:val="en-US"/>
-        </w:rPr>
-        <w:fldChar w:fldCharType="separate"/>
-      </w:r>
-      <w:r>
-        <w:rPr>
-          <w:lang w:val="en-US"/>
-        </w:rPr>
-        <w:t>(Flake et al., 2017)</w:t>
-      </w:r>
-      <w:r>
-        <w:rPr>
-          <w:lang w:val="en-US"/>
-        </w:rPr>
-        <w:fldChar w:fldCharType="end"/>
-      </w:r>
-      <w:r>
-        <w:rPr>
-          <w:lang w:val="en-US"/>
-        </w:rPr>
-        <w:t xml:space="preserve">; or (3) opportunistically switching to other metrics of reliability (e.g., McDonald’s </w:t>
-      </w:r>
-      <m:oMath>
-        <m:r>
-          <w:rPr>
-            <w:rFonts w:ascii="Cambria Math" w:hAnsi="Cambria Math"/>
-            <w:lang w:val="en-US"/>
-          </w:rPr>
-          <m:t>ω</m:t>
-        </m:r>
-      </m:oMath>
-      <w:r>
-        <w:rPr>
-          <w:lang w:val="en-US"/>
-        </w:rPr>
-        <w:t xml:space="preserve">, ICC, or split-half reliability). </w:t>
-      </w:r>
-    </w:p>
-    <w:p>
-      <w:pPr>
-        <w:rPr>
-          <w:lang w:val="en-US"/>
-        </w:rPr>
-      </w:pPr>
-      <w:r>
-        <w:rPr>
-          <w:lang w:val="en-US"/>
-        </w:rPr>
-        <w:t xml:space="preserve">Our analyses are also limited to distortions at the thresholds. We can say little about the distribution of reported </w:t>
+        <w:t xml:space="preserve"> estimates or its correspondence with the true distribution of the reliability of measures in these literatures. The distribution of individual </w:t>
       </w:r>
       <m:oMath>
         <m:r>
@@ -5161,7 +6219,50 @@
         <w:rPr>
           <w:lang w:val="en-US"/>
         </w:rPr>
-        <w:t xml:space="preserve"> estimates or its correspondence with the true distribution of the reliability of measures in these literatures. The distribution of individual </w:t>
+        <w:t xml:space="preserve"> values based on sample size and number of items is known </w:t>
+      </w:r>
+      <w:r>
+        <w:rPr>
+          <w:lang w:val="en-US"/>
+        </w:rPr>
+        <w:fldChar w:fldCharType="begin"/>
+      </w:r>
+      <w:r>
+        <w:rPr>
+          <w:lang w:val="en-US"/>
+        </w:rPr>
+        <w:instrText xml:space="preserve"> ADDIN ZOTERO_ITEM CSL_CITATION {"citationID":"2qCvMuou","properties":{"formattedCitation":"(van Zyl et al., 2000)","plainCitation":"(van Zyl et al., 2000)","noteIndex":0},"citationItems":[{"id":15169,"uris":["http://zotero.org/users/1687755/items/BAAQNXFZ"],"itemData":{"id":15169,"type":"article-journal","abstract":"The asymptotic normal distribution of the maximum likelihood estimator of Cronbach's alpha (under normality) is derived for the case when no assumptions are made about the covariances among items. The asymptotic distribution is also considered for the special case of compound symmetry and compared to the exact distribution.","container-title":"Psychometrika","DOI":"10.1007/BF02296146","ISSN":"1860-0980","issue":"3","journalAbbreviation":"Psychometrika","language":"en","page":"271-280","source":"Springer Link","title":"On the distribution of the maximum likelihood estimator of Cronbach's alpha","volume":"65","author":[{"family":"Zyl","given":"J. M.","non-dropping-particle":"van"},{"family":"Neudecker","given":"H."},{"family":"Nel","given":"D. G."}],"issued":{"date-parts":[["2000",9,1]]}}}],"schema":"https://github.com/citation-style-language/schema/raw/master/csl-citation.json"} </w:instrText>
+      </w:r>
+      <w:r>
+        <w:rPr>
+          <w:lang w:val="en-US"/>
+        </w:rPr>
+        <w:fldChar w:fldCharType="separate"/>
+      </w:r>
+      <w:r>
+        <w:rPr>
+          <w:lang w:val="en-US"/>
+        </w:rPr>
+        <w:t>(van Zyl et al., 2000)</w:t>
+      </w:r>
+      <w:r>
+        <w:rPr>
+          <w:lang w:val="en-US"/>
+        </w:rPr>
+        <w:fldChar w:fldCharType="end"/>
+      </w:r>
+      <w:r>
+        <w:rPr>
+          <w:lang w:val="en-US"/>
+        </w:rPr>
+        <w:t xml:space="preserve">, but not the population of scales which differ in their number of items. Perhaps some features of the observed </w:t>
+      </w:r>
+      <w:r>
+        <w:rPr>
+          <w:lang w:val="en-US"/>
+        </w:rPr>
+        <w:lastRenderedPageBreak/>
+        <w:t xml:space="preserve">distribution are due to the legitimate selection and refinement of scales with high </w:t>
       </w:r>
       <m:oMath>
         <m:r>
@@ -5176,50 +6277,7 @@
         <w:rPr>
           <w:lang w:val="en-US"/>
         </w:rPr>
-        <w:t xml:space="preserve"> values based on sample size and number of items is known </w:t>
-      </w:r>
-      <w:r>
-        <w:rPr>
-          <w:lang w:val="en-US"/>
-        </w:rPr>
-        <w:fldChar w:fldCharType="begin"/>
-      </w:r>
-      <w:r>
-        <w:rPr>
-          <w:lang w:val="en-US"/>
-        </w:rPr>
-        <w:instrText xml:space="preserve"> ADDIN ZOTERO_ITEM CSL_CITATION {"citationID":"2qCvMuou","properties":{"formattedCitation":"(van Zyl et al., 2000)","plainCitation":"(van Zyl et al., 2000)","noteIndex":0},"citationItems":[{"id":15169,"uris":["http://zotero.org/users/1687755/items/BAAQNXFZ"],"itemData":{"id":15169,"type":"article-journal","abstract":"The asymptotic normal distribution of the maximum likelihood estimator of Cronbach's alpha (under normality) is derived for the case when no assumptions are made about the covariances among items. The asymptotic distribution is also considered for the special case of compound symmetry and compared to the exact distribution.","container-title":"Psychometrika","DOI":"10.1007/BF02296146","ISSN":"1860-0980","issue":"3","journalAbbreviation":"Psychometrika","language":"en","page":"271-280","source":"Springer Link","title":"On the distribution of the maximum likelihood estimator of Cronbach's alpha","volume":"65","author":[{"family":"Zyl","given":"J. M.","non-dropping-particle":"van"},{"family":"Neudecker","given":"H."},{"family":"Nel","given":"D. G."}],"issued":{"date-parts":[["2000",9,1]]}}}],"schema":"https://github.com/citation-style-language/schema/raw/master/csl-citation.json"} </w:instrText>
-      </w:r>
-      <w:r>
-        <w:rPr>
-          <w:lang w:val="en-US"/>
-        </w:rPr>
-        <w:fldChar w:fldCharType="separate"/>
-      </w:r>
-      <w:r>
-        <w:rPr>
-          <w:lang w:val="en-US"/>
-        </w:rPr>
-        <w:t>(van Zyl et al., 2000)</w:t>
-      </w:r>
-      <w:r>
-        <w:rPr>
-          <w:lang w:val="en-US"/>
-        </w:rPr>
-        <w:fldChar w:fldCharType="end"/>
-      </w:r>
-      <w:r>
-        <w:rPr>
-          <w:lang w:val="en-US"/>
-        </w:rPr>
-        <w:t xml:space="preserve">, but not the population of scales which differ in their number of items. Perhaps some features of the observed </w:t>
-      </w:r>
-      <w:r>
-        <w:rPr>
-          <w:lang w:val="en-US"/>
-        </w:rPr>
-        <w:lastRenderedPageBreak/>
-        <w:t xml:space="preserve">distribution are due to the legitimate selection and refinement of scales with high </w:t>
+        <w:t xml:space="preserve"> values (causing its left-skew) or shortening of scales with very high </w:t>
       </w:r>
       <m:oMath>
         <m:r>
@@ -5234,22 +6292,21 @@
         <w:rPr>
           <w:lang w:val="en-US"/>
         </w:rPr>
-        <w:t xml:space="preserve"> values (causing its left-skew) or shortening of scales with very high </w:t>
-      </w:r>
-      <m:oMath>
-        <m:r>
-          <w:rPr>
-            <w:rFonts w:ascii="Cambria Math" w:hAnsi="Cambria Math"/>
-            <w:lang w:val="en-US"/>
-          </w:rPr>
-          <m:t>α</m:t>
-        </m:r>
-      </m:oMath>
-      <w:r>
-        <w:rPr>
-          <w:lang w:val="en-US"/>
-        </w:rPr>
-        <w:t xml:space="preserve"> due to perceived item redundancy (causing few values above .95). Under these circumstances, it is important to note that the estimates of inflation should not be interpreted as the prevalence of α hacking, which remains unknown. Simulations could help us understand the severity of the problem under realistic conditions.</w:t>
+        <w:t xml:space="preserve"> due to perceived item redundancy (causing few values above .95). Under these circumstances, it is important to note that the estimates of inflation should not be interpreted as the prevalence of </w:t>
+      </w:r>
+      <w:r>
+        <w:rPr>
+          <w:i/>
+          <w:iCs/>
+          <w:lang w:val="en-US"/>
+        </w:rPr>
+        <w:t>α</w:t>
+      </w:r>
+      <w:r>
+        <w:rPr>
+          <w:lang w:val="en-US"/>
+        </w:rPr>
+        <w:t xml:space="preserve"> hacking, which remains unknown. Simulations could help us understand the severity of the problem under realistic conditions.</w:t>
       </w:r>
     </w:p>
     <w:p>
@@ -5267,6 +6324,8 @@
       <w:hyperlink r:id="rId34">
         <w:r>
           <w:rPr>
+            <w:i/>
+            <w:iCs/>
             <w:color w:val="000000"/>
             <w:lang w:val="en-US"/>
           </w:rPr>
@@ -5361,6 +6420,8 @@
       <w:hyperlink r:id="rId35">
         <w:r>
           <w:rPr>
+            <w:i/>
+            <w:iCs/>
             <w:color w:val="000000"/>
             <w:lang w:val="en-US"/>
           </w:rPr>
@@ -5376,6 +6437,8 @@
       <w:hyperlink r:id="rId36">
         <w:r>
           <w:rPr>
+            <w:i/>
+            <w:iCs/>
             <w:color w:val="000000"/>
             <w:lang w:val="en-US"/>
           </w:rPr>
@@ -5391,6 +6454,8 @@
       <w:hyperlink r:id="rId37">
         <w:r>
           <w:rPr>
+            <w:i/>
+            <w:iCs/>
             <w:color w:val="000000"/>
             <w:lang w:val="en-US"/>
           </w:rPr>
@@ -5406,6 +6471,8 @@
       <w:hyperlink r:id="rId38">
         <w:r>
           <w:rPr>
+            <w:i/>
+            <w:iCs/>
             <w:color w:val="000000"/>
             <w:lang w:val="en-US"/>
           </w:rPr>
@@ -5449,7 +6516,21 @@
         <w:rPr>
           <w:lang w:val="en-US"/>
         </w:rPr>
-        <w:t>(i.e., analogous to what has been done with p-values: Scheel et al., 2021)</w:t>
+        <w:t xml:space="preserve">(i.e., analogous to what has been done with </w:t>
+      </w:r>
+      <w:r>
+        <w:rPr>
+          <w:i/>
+          <w:iCs/>
+          <w:lang w:val="en-US"/>
+        </w:rPr>
+        <w:t>p</w:t>
+      </w:r>
+      <w:r>
+        <w:rPr>
+          <w:lang w:val="en-US"/>
+        </w:rPr>
+        <w:t>-values: Scheel et al., 2021)</w:t>
       </w:r>
       <w:r>
         <w:rPr>
@@ -5479,6 +6560,8 @@
       <w:hyperlink r:id="rId40">
         <w:r>
           <w:rPr>
+            <w:i/>
+            <w:iCs/>
             <w:color w:val="000000"/>
             <w:lang w:val="en-US"/>
           </w:rPr>
@@ -5507,6 +6590,8 @@
       <w:hyperlink r:id="rId41">
         <w:r>
           <w:rPr>
+            <w:i/>
+            <w:iCs/>
             <w:color w:val="000000"/>
             <w:lang w:val="en-US"/>
           </w:rPr>
@@ -5547,7 +6632,23 @@
           <w:lang w:val="en-US"/>
         </w:rPr>
         <w:lastRenderedPageBreak/>
-        <w:t xml:space="preserve">played an important role in the replication crisis in psychology, α-hacking may contribute to a growing measurement crisis </w:t>
+        <w:t xml:space="preserve">played an important role in the replication crisis in psychology, </w:t>
+      </w:r>
+      <w:r>
+        <w:rPr>
+          <w:i/>
+          <w:iCs/>
+          <w:color w:val="000000"/>
+          <w:lang w:val="en-US"/>
+        </w:rPr>
+        <w:t>α</w:t>
+      </w:r>
+      <w:r>
+        <w:rPr>
+          <w:color w:val="000000"/>
+          <w:lang w:val="en-US"/>
+        </w:rPr>
+        <w:t xml:space="preserve">-hacking may contribute to a growing measurement crisis </w:t>
       </w:r>
       <w:r>
         <w:rPr>
@@ -5604,6 +6705,8 @@
       <w:hyperlink r:id="rId42">
         <w:r>
           <w:rPr>
+            <w:i/>
+            <w:iCs/>
             <w:color w:val="000000"/>
             <w:lang w:val="en-US"/>
           </w:rPr>
@@ -5633,6 +6736,8 @@
       <w:hyperlink r:id="rId43">
         <w:r>
           <w:rPr>
+            <w:i/>
+            <w:iCs/>
             <w:color w:val="000000"/>
             <w:lang w:val="en-US"/>
           </w:rPr>
@@ -7360,6 +8465,48 @@
         <w:rPr>
           <w:lang w:val="en-GB"/>
         </w:rPr>
+        <w:t xml:space="preserve">Revelle, W. (2018). </w:t>
+      </w:r>
+      <w:r>
+        <w:rPr>
+          <w:i/>
+          <w:iCs/>
+          <w:lang w:val="en-GB"/>
+        </w:rPr>
+        <w:t>psych: Procedures for Psychological, Psychometric, and Personality Research</w:t>
+      </w:r>
+      <w:r>
+        <w:rPr>
+          <w:lang w:val="en-GB"/>
+        </w:rPr>
+        <w:t xml:space="preserve">. </w:t>
+      </w:r>
+      <w:proofErr w:type="spellStart"/>
+      <w:r>
+        <w:rPr>
+          <w:lang w:val="en-GB"/>
+        </w:rPr>
+        <w:t>Northwestern</w:t>
+      </w:r>
+      <w:proofErr w:type="spellEnd"/>
+      <w:r>
+        <w:rPr>
+          <w:lang w:val="en-GB"/>
+        </w:rPr>
+        <w:t xml:space="preserve"> University. https://CRAN.R-project.org/package=psych</w:t>
+      </w:r>
+    </w:p>
+    <w:p>
+      <w:pPr>
+        <w:pStyle w:val="Bibliography"/>
+        <w:rPr>
+          <w:lang w:val="en-GB"/>
+        </w:rPr>
+      </w:pPr>
+      <w:r>
+        <w:rPr>
+          <w:lang w:val="en-GB"/>
+        </w:rPr>
         <w:t xml:space="preserve">Scheel, A. M., </w:t>
       </w:r>
       <w:proofErr w:type="spellStart"/>
@@ -7614,7 +8761,14 @@
         <w:rPr>
           <w:lang w:val="en-GB"/>
         </w:rPr>
-        <w:t xml:space="preserve">Simmons, J. P., Nelson, L. D., &amp; Simonsohn, U. (2011). False-positive psychology: Undisclosed flexibility in data collection and analysis allows presenting anything as significant. </w:t>
+        <w:t xml:space="preserve">Simmons, J. P., Nelson, L. D., &amp; Simonsohn, U. (2011). False-positive psychology: Undisclosed flexibility in data collection and analysis allows presenting anything as </w:t>
+      </w:r>
+      <w:r>
+        <w:rPr>
+          <w:lang w:val="en-GB"/>
+        </w:rPr>
+        <w:lastRenderedPageBreak/>
+        <w:t xml:space="preserve">significant. </w:t>
       </w:r>
       <w:r>
         <w:rPr>
@@ -7657,7 +8811,6 @@
         <w:rPr>
           <w:lang w:val="en-GB"/>
         </w:rPr>
-        <w:lastRenderedPageBreak/>
         <w:t>Smaldino</w:t>
       </w:r>
       <w:proofErr w:type="spellEnd"/>
@@ -8113,7 +9266,17 @@
         <w:footnoteRef/>
       </w:r>
       <w:r>
-        <w:t xml:space="preserve"> Item dropping is certainly facilitated by statistical software: when calculating α, both SPSS and the popular R package </w:t>
+        <w:t xml:space="preserve"> Item dropping is certainly facilitated by statistical software: when calculating </w:t>
+      </w:r>
+      <w:r>
+        <w:rPr>
+          <w:i/>
+          <w:iCs/>
+        </w:rPr>
+        <w:t>α</w:t>
+      </w:r>
+      <w:r>
+        <w:t xml:space="preserve">, both SPSS and the popular R package </w:t>
       </w:r>
       <w:r>
         <w:rPr>
@@ -8122,7 +9285,41 @@
         <w:t>psych</w:t>
       </w:r>
       <w:r>
-        <w:t xml:space="preserve"> both suggest alternative values for α if that item was dropped.</w:t>
+        <w:t xml:space="preserve"> </w:t>
+      </w:r>
+      <w:r>
+        <w:fldChar w:fldCharType="begin"/>
+      </w:r>
+      <w:r>
+        <w:instrText xml:space="preserve"> ADDIN ZOTERO_ITEM CSL_CITATION {"citationID":"eHhaEcxz","properties":{"formattedCitation":"(Revelle, 2018)","plainCitation":"(Revelle, 2018)","noteIndex":1},"citationItems":[{"id":8196,"uris":["http://zotero.org/users/1687755/items/XUL33NRN"],"itemData":{"id":8196,"type":"book","event-place":"Evanston, Illinois","publisher":"Northwestern University","publisher-place":"Evanston, Illinois","title":"psych: Procedures for Psychological, Psychometric, and Personality Research","URL":"https://CRAN.R-project.org/package=psych","author":[{"family":"Revelle","given":"William"}],"issued":{"date-parts":[["2018"]]}}}],"schema":"https://github.com/citation-style-language/schema/raw/master/csl-citation.json"} </w:instrText>
+      </w:r>
+      <w:r>
+        <w:fldChar w:fldCharType="separate"/>
+      </w:r>
+      <w:r>
+        <w:rPr>
+          <w:noProof/>
+        </w:rPr>
+        <w:t>(Revelle, 2018)</w:t>
+      </w:r>
+      <w:r>
+        <w:fldChar w:fldCharType="end"/>
+      </w:r>
+      <w:r>
+        <w:t xml:space="preserve"> </w:t>
+      </w:r>
+      <w:r>
+        <w:t xml:space="preserve">both suggest alternative values for </w:t>
+      </w:r>
+      <w:r>
+        <w:rPr>
+          <w:i/>
+          <w:iCs/>
+        </w:rPr>
+        <w:t>α</w:t>
+      </w:r>
+      <w:r>
+        <w:t xml:space="preserve"> if that item was dropped.</w:t>
       </w:r>
     </w:p>
   </w:footnote>
@@ -8139,7 +9336,38 @@
         <w:footnoteRef/>
       </w:r>
       <w:r>
-        <w:t xml:space="preserve"> Although we refer to such practices as α-hacking based on the popularity of α, the same principles would apply to any other reliability metrics (e.g., McDonald’s Omega, ICC, etc.), in the same way that </w:t>
+        <w:t xml:space="preserve"> Although we refer to such practices as </w:t>
+      </w:r>
+      <w:r>
+        <w:rPr>
+          <w:i/>
+          <w:iCs/>
+        </w:rPr>
+        <w:t>α</w:t>
+      </w:r>
+      <w:r>
+        <w:t xml:space="preserve">-hacking based on the popularity of </w:t>
+      </w:r>
+      <w:r>
+        <w:rPr>
+          <w:i/>
+          <w:iCs/>
+        </w:rPr>
+        <w:t>α</w:t>
+      </w:r>
+      <w:r>
+        <w:t xml:space="preserve">, the same principles would apply to any other reliability metrics (e.g., McDonald’s </w:t>
+      </w:r>
+      <w:r>
+        <w:rPr>
+          <w:i/>
+          <w:iCs/>
+          <w:lang w:val="en-US"/>
+        </w:rPr>
+        <w:t>ω</w:t>
+      </w:r>
+      <w:r>
+        <w:t xml:space="preserve">, ICC, etc.), in the same way that </w:t>
       </w:r>
       <w:r>
         <w:rPr>
@@ -8939,6 +10167,16 @@
       <w:ind w:left="720" w:hanging="720"/>
     </w:pPr>
   </w:style>
+  <w:style w:type="character" w:styleId="PlaceholderText">
+    <w:name w:val="Placeholder Text"/>
+    <w:basedOn w:val="DefaultParagraphFont"/>
+    <w:uiPriority w:val="99"/>
+    <w:semiHidden/>
+    <w:rsid w:val="00821457"/>
+    <w:rPr>
+      <w:color w:val="808080"/>
+    </w:rPr>
+  </w:style>
 </w:styles>
 </file>
 

</xml_diff>